<commit_message>
add django backend code
</commit_message>
<xml_diff>
--- a/notes/Display Django data.docx
+++ b/notes/Display Django data.docx
@@ -9261,16 +9261,4306 @@
             <w:rStyle w:val="Hyperlink"/>
             <w:rFonts w:ascii="Consolas" w:hAnsi="Consolas" w:cs="Courier New"/>
           </w:rPr>
-          <w:t>127.0.0.1:8000/memb</w:t>
+          <w:t>127.0.0.1:8000/members/</w:t>
         </w:r>
-        <w:bookmarkStart w:id="0" w:name="_GoBack"/>
-        <w:bookmarkEnd w:id="0"/>
+      </w:hyperlink>
+      <w:r>
+        <w:rPr>
+          <w:rFonts w:ascii="Verdana" w:hAnsi="Verdana"/>
+          <w:color w:val="000000"/>
+          <w:sz w:val="23"/>
+          <w:szCs w:val="23"/>
+        </w:rPr>
+        <w:t>.</w:t>
+      </w:r>
+    </w:p>
+    <w:p>
+      <w:pPr>
+        <w:pStyle w:val="NormalWeb"/>
+        <w:shd w:val="clear" w:color="auto" w:fill="FFFFFF"/>
+        <w:spacing w:before="288" w:beforeAutospacing="0" w:after="288" w:afterAutospacing="0"/>
+        <w:rPr>
+          <w:rFonts w:ascii="Verdana" w:hAnsi="Verdana"/>
+          <w:color w:val="000000"/>
+          <w:sz w:val="23"/>
+          <w:szCs w:val="23"/>
+        </w:rPr>
+      </w:pPr>
+      <w:r>
+        <w:rPr>
+          <w:rFonts w:ascii="Verdana" w:hAnsi="Verdana"/>
+          <w:color w:val="000000"/>
+          <w:sz w:val="23"/>
+          <w:szCs w:val="23"/>
+        </w:rPr>
+        <w:t>If the server is down, you have to start it again with the </w:t>
+      </w:r>
+      <w:proofErr w:type="spellStart"/>
+      <w:r>
+        <w:rPr>
+          <w:rStyle w:val="HTMLCode"/>
+          <w:rFonts w:ascii="Consolas" w:hAnsi="Consolas"/>
+          <w:color w:val="DC143C"/>
+          <w:sz w:val="24"/>
+          <w:szCs w:val="24"/>
+        </w:rPr>
+        <w:t>runserver</w:t>
+      </w:r>
+      <w:proofErr w:type="spellEnd"/>
+      <w:r>
+        <w:rPr>
+          <w:rFonts w:ascii="Verdana" w:hAnsi="Verdana"/>
+          <w:color w:val="000000"/>
+          <w:sz w:val="23"/>
+          <w:szCs w:val="23"/>
+        </w:rPr>
+        <w:t> command:</w:t>
+      </w:r>
+    </w:p>
+    <w:p>
+      <w:pPr>
+        <w:shd w:val="clear" w:color="auto" w:fill="E7E9EB"/>
+        <w:rPr>
+          <w:rFonts w:ascii="Consolas" w:hAnsi="Consolas"/>
+          <w:color w:val="000000"/>
+          <w:sz w:val="23"/>
+          <w:szCs w:val="23"/>
+        </w:rPr>
+      </w:pPr>
+      <w:proofErr w:type="spellStart"/>
+      <w:proofErr w:type="gramStart"/>
+      <w:r>
+        <w:rPr>
+          <w:rFonts w:ascii="Consolas" w:hAnsi="Consolas"/>
+          <w:color w:val="000000"/>
+          <w:sz w:val="23"/>
+          <w:szCs w:val="23"/>
+        </w:rPr>
+        <w:t>py</w:t>
+      </w:r>
+      <w:proofErr w:type="spellEnd"/>
+      <w:proofErr w:type="gramEnd"/>
+      <w:r>
+        <w:rPr>
+          <w:rFonts w:ascii="Consolas" w:hAnsi="Consolas"/>
+          <w:color w:val="000000"/>
+          <w:sz w:val="23"/>
+          <w:szCs w:val="23"/>
+        </w:rPr>
+        <w:t xml:space="preserve"> manage.py </w:t>
+      </w:r>
+      <w:proofErr w:type="spellStart"/>
+      <w:r>
+        <w:rPr>
+          <w:rFonts w:ascii="Consolas" w:hAnsi="Consolas"/>
+          <w:color w:val="000000"/>
+          <w:sz w:val="23"/>
+          <w:szCs w:val="23"/>
+        </w:rPr>
+        <w:t>runserver</w:t>
+      </w:r>
+      <w:proofErr w:type="spellEnd"/>
+    </w:p>
+    <w:p>
+      <w:pPr>
+        <w:pStyle w:val="Heading2"/>
+        <w:shd w:val="clear" w:color="auto" w:fill="FFFFFF"/>
+        <w:spacing w:before="150" w:beforeAutospacing="0" w:after="150" w:afterAutospacing="0"/>
+        <w:rPr>
+          <w:rFonts w:ascii="Segoe UI" w:hAnsi="Segoe UI" w:cs="Segoe UI"/>
+          <w:b w:val="0"/>
+          <w:bCs w:val="0"/>
+          <w:color w:val="000000"/>
+          <w:sz w:val="48"/>
+          <w:szCs w:val="48"/>
+        </w:rPr>
+      </w:pPr>
+      <w:r>
+        <w:rPr>
+          <w:rFonts w:ascii="Segoe UI" w:hAnsi="Segoe UI" w:cs="Segoe UI"/>
+          <w:b w:val="0"/>
+          <w:bCs w:val="0"/>
+          <w:color w:val="000000"/>
+          <w:sz w:val="48"/>
+          <w:szCs w:val="48"/>
+        </w:rPr>
+        <w:t>The extends Tag</w:t>
+      </w:r>
+    </w:p>
+    <w:p>
+      <w:pPr>
+        <w:pStyle w:val="NormalWeb"/>
+        <w:shd w:val="clear" w:color="auto" w:fill="FFFFFF"/>
+        <w:spacing w:before="288" w:beforeAutospacing="0" w:after="288" w:afterAutospacing="0"/>
+        <w:rPr>
+          <w:rFonts w:ascii="Verdana" w:hAnsi="Verdana"/>
+          <w:color w:val="000000"/>
+          <w:sz w:val="23"/>
+          <w:szCs w:val="23"/>
+        </w:rPr>
+      </w:pPr>
+      <w:r>
+        <w:rPr>
+          <w:rFonts w:ascii="Verdana" w:hAnsi="Verdana"/>
+          <w:color w:val="000000"/>
+          <w:sz w:val="23"/>
+          <w:szCs w:val="23"/>
+        </w:rPr>
+        <w:t>In the previous pages we created two templates, one for listing all members, and one for details about a member.</w:t>
+      </w:r>
+    </w:p>
+    <w:p>
+      <w:pPr>
+        <w:pStyle w:val="NormalWeb"/>
+        <w:shd w:val="clear" w:color="auto" w:fill="FFFFFF"/>
+        <w:spacing w:before="288" w:beforeAutospacing="0" w:after="288" w:afterAutospacing="0"/>
+        <w:rPr>
+          <w:rFonts w:ascii="Verdana" w:hAnsi="Verdana"/>
+          <w:color w:val="000000"/>
+          <w:sz w:val="23"/>
+          <w:szCs w:val="23"/>
+        </w:rPr>
+      </w:pPr>
+      <w:r>
+        <w:rPr>
+          <w:rFonts w:ascii="Verdana" w:hAnsi="Verdana"/>
+          <w:color w:val="000000"/>
+          <w:sz w:val="23"/>
+          <w:szCs w:val="23"/>
+        </w:rPr>
+        <w:t>The templates have a set of HTML code that are the same for both templates.</w:t>
+      </w:r>
+    </w:p>
+    <w:p>
+      <w:pPr>
+        <w:pStyle w:val="NormalWeb"/>
+        <w:shd w:val="clear" w:color="auto" w:fill="FFFFFF"/>
+        <w:spacing w:before="288" w:beforeAutospacing="0" w:after="288" w:afterAutospacing="0"/>
+        <w:rPr>
+          <w:rFonts w:ascii="Verdana" w:hAnsi="Verdana"/>
+          <w:color w:val="000000"/>
+          <w:sz w:val="23"/>
+          <w:szCs w:val="23"/>
+        </w:rPr>
+      </w:pPr>
+      <w:r>
+        <w:rPr>
+          <w:rFonts w:ascii="Verdana" w:hAnsi="Verdana"/>
+          <w:color w:val="000000"/>
+          <w:sz w:val="23"/>
+          <w:szCs w:val="23"/>
+        </w:rPr>
+        <w:t>Django provides a way of making a "parent template" that you can include in all pages to do the stuff that is the same in all pages.</w:t>
+      </w:r>
+    </w:p>
+    <w:p>
+      <w:pPr>
+        <w:pStyle w:val="NormalWeb"/>
+        <w:shd w:val="clear" w:color="auto" w:fill="FFFFFF"/>
+        <w:spacing w:before="288" w:beforeAutospacing="0" w:after="288" w:afterAutospacing="0"/>
+        <w:rPr>
+          <w:rFonts w:ascii="Verdana" w:hAnsi="Verdana"/>
+          <w:color w:val="000000"/>
+          <w:sz w:val="23"/>
+          <w:szCs w:val="23"/>
+        </w:rPr>
+      </w:pPr>
+      <w:r>
+        <w:rPr>
+          <w:rFonts w:ascii="Verdana" w:hAnsi="Verdana"/>
+          <w:color w:val="000000"/>
+          <w:sz w:val="23"/>
+          <w:szCs w:val="23"/>
+        </w:rPr>
+        <w:t>Start by creating a template called </w:t>
+      </w:r>
+      <w:r>
+        <w:rPr>
+          <w:rStyle w:val="HTMLCode"/>
+          <w:rFonts w:ascii="Consolas" w:hAnsi="Consolas"/>
+          <w:color w:val="DC143C"/>
+          <w:sz w:val="24"/>
+          <w:szCs w:val="24"/>
+        </w:rPr>
+        <w:t>master.html</w:t>
+      </w:r>
+      <w:r>
+        <w:rPr>
+          <w:rFonts w:ascii="Verdana" w:hAnsi="Verdana"/>
+          <w:color w:val="000000"/>
+          <w:sz w:val="23"/>
+          <w:szCs w:val="23"/>
+        </w:rPr>
+        <w:t>, with all the necessary HTML elements:</w:t>
+      </w:r>
+    </w:p>
+    <w:p>
+      <w:pPr>
+        <w:pStyle w:val="Heading3"/>
+        <w:shd w:val="clear" w:color="auto" w:fill="E7E9EB"/>
+        <w:spacing w:before="150"/>
+        <w:rPr>
+          <w:rStyle w:val="HTMLCode"/>
+          <w:rFonts w:ascii="Consolas" w:eastAsiaTheme="majorEastAsia" w:hAnsi="Consolas"/>
+          <w:color w:val="DC143C"/>
+          <w:sz w:val="24"/>
+          <w:szCs w:val="24"/>
+        </w:rPr>
+      </w:pPr>
+      <w:r>
+        <w:rPr>
+          <w:rFonts w:ascii="Segoe UI" w:hAnsi="Segoe UI" w:cs="Segoe UI"/>
+          <w:b/>
+          <w:bCs/>
+          <w:color w:val="000000"/>
+          <w:sz w:val="36"/>
+          <w:szCs w:val="36"/>
+        </w:rPr>
+        <w:t>Master</w:t>
+      </w:r>
+      <w:r>
+        <w:rPr>
+          <w:rStyle w:val="HTMLCode"/>
+          <w:rFonts w:ascii="Consolas" w:eastAsiaTheme="majorEastAsia" w:hAnsi="Consolas"/>
+          <w:color w:val="DC143C"/>
+          <w:sz w:val="24"/>
+          <w:szCs w:val="24"/>
+        </w:rPr>
+        <w:t xml:space="preserve"> </w:t>
+      </w:r>
+    </w:p>
+    <w:p>
+      <w:pPr>
+        <w:pStyle w:val="w3-responsive"/>
+        <w:shd w:val="clear" w:color="auto" w:fill="E7E9EB"/>
+        <w:spacing w:before="240" w:beforeAutospacing="0" w:after="240" w:afterAutospacing="0"/>
+        <w:rPr>
+          <w:rFonts w:ascii="Verdana" w:hAnsi="Verdana"/>
+          <w:color w:val="000000"/>
+          <w:sz w:val="23"/>
+          <w:szCs w:val="23"/>
+        </w:rPr>
+      </w:pPr>
+      <w:r>
+        <w:rPr>
+          <w:rStyle w:val="HTMLCode"/>
+          <w:rFonts w:ascii="Consolas" w:hAnsi="Consolas"/>
+          <w:color w:val="DC143C"/>
+          <w:sz w:val="24"/>
+          <w:szCs w:val="24"/>
+        </w:rPr>
+        <w:t>_club/members/templates/master.html</w:t>
+      </w:r>
+      <w:r>
+        <w:rPr>
+          <w:rFonts w:ascii="Verdana" w:hAnsi="Verdana"/>
+          <w:color w:val="000000"/>
+          <w:sz w:val="23"/>
+          <w:szCs w:val="23"/>
+        </w:rPr>
+        <w:t>:</w:t>
+      </w:r>
+    </w:p>
+    <w:p>
+      <w:pPr>
+        <w:pStyle w:val="HTMLPreformatted"/>
+        <w:pBdr>
+          <w:left w:val="single" w:sz="24" w:space="12" w:color="04AA6D"/>
+        </w:pBdr>
+        <w:shd w:val="clear" w:color="auto" w:fill="E7E9EB"/>
+        <w:spacing w:before="240" w:after="240"/>
+        <w:rPr>
+          <w:rStyle w:val="HTMLCode"/>
+          <w:rFonts w:ascii="Consolas" w:hAnsi="Consolas"/>
+          <w:color w:val="000000"/>
+          <w:sz w:val="23"/>
+          <w:szCs w:val="23"/>
+        </w:rPr>
+      </w:pPr>
+      <w:proofErr w:type="gramStart"/>
+      <w:r>
+        <w:rPr>
+          <w:rStyle w:val="token"/>
+          <w:rFonts w:ascii="Consolas" w:eastAsiaTheme="majorEastAsia" w:hAnsi="Consolas"/>
+          <w:color w:val="999999"/>
+          <w:sz w:val="23"/>
+          <w:szCs w:val="23"/>
+        </w:rPr>
+        <w:t>&lt;!</w:t>
+      </w:r>
+      <w:r>
+        <w:rPr>
+          <w:rStyle w:val="token"/>
+          <w:rFonts w:ascii="Consolas" w:eastAsiaTheme="majorEastAsia" w:hAnsi="Consolas"/>
+          <w:color w:val="708090"/>
+          <w:sz w:val="23"/>
+          <w:szCs w:val="23"/>
+        </w:rPr>
+        <w:t>DOCTYPE</w:t>
+      </w:r>
+      <w:proofErr w:type="gramEnd"/>
+      <w:r>
+        <w:rPr>
+          <w:rStyle w:val="token"/>
+          <w:rFonts w:ascii="Consolas" w:eastAsiaTheme="majorEastAsia" w:hAnsi="Consolas"/>
+          <w:color w:val="708090"/>
+          <w:sz w:val="23"/>
+          <w:szCs w:val="23"/>
+        </w:rPr>
+        <w:t xml:space="preserve"> html</w:t>
+      </w:r>
+      <w:r>
+        <w:rPr>
+          <w:rStyle w:val="token"/>
+          <w:rFonts w:ascii="Consolas" w:eastAsiaTheme="majorEastAsia" w:hAnsi="Consolas"/>
+          <w:color w:val="999999"/>
+          <w:sz w:val="23"/>
+          <w:szCs w:val="23"/>
+        </w:rPr>
+        <w:t>&gt;</w:t>
+      </w:r>
+    </w:p>
+    <w:p>
+      <w:pPr>
+        <w:pStyle w:val="HTMLPreformatted"/>
+        <w:pBdr>
+          <w:left w:val="single" w:sz="24" w:space="12" w:color="04AA6D"/>
+        </w:pBdr>
+        <w:shd w:val="clear" w:color="auto" w:fill="E7E9EB"/>
+        <w:spacing w:before="240" w:after="240"/>
+        <w:rPr>
+          <w:rStyle w:val="HTMLCode"/>
+          <w:rFonts w:ascii="Consolas" w:hAnsi="Consolas"/>
+          <w:color w:val="000000"/>
+          <w:sz w:val="23"/>
+          <w:szCs w:val="23"/>
+        </w:rPr>
+      </w:pPr>
+      <w:r>
+        <w:rPr>
+          <w:rStyle w:val="token"/>
+          <w:rFonts w:ascii="Consolas" w:eastAsiaTheme="majorEastAsia" w:hAnsi="Consolas"/>
+          <w:color w:val="999999"/>
+          <w:sz w:val="23"/>
+          <w:szCs w:val="23"/>
+        </w:rPr>
+        <w:t>&lt;</w:t>
+      </w:r>
+      <w:proofErr w:type="gramStart"/>
+      <w:r>
+        <w:rPr>
+          <w:rStyle w:val="token"/>
+          <w:rFonts w:ascii="Consolas" w:eastAsiaTheme="majorEastAsia" w:hAnsi="Consolas"/>
+          <w:color w:val="990055"/>
+          <w:sz w:val="23"/>
+          <w:szCs w:val="23"/>
+        </w:rPr>
+        <w:t>html</w:t>
+      </w:r>
+      <w:proofErr w:type="gramEnd"/>
+      <w:r>
+        <w:rPr>
+          <w:rStyle w:val="token"/>
+          <w:rFonts w:ascii="Consolas" w:eastAsiaTheme="majorEastAsia" w:hAnsi="Consolas"/>
+          <w:color w:val="999999"/>
+          <w:sz w:val="23"/>
+          <w:szCs w:val="23"/>
+        </w:rPr>
+        <w:t>&gt;</w:t>
+      </w:r>
+    </w:p>
+    <w:p>
+      <w:pPr>
+        <w:pStyle w:val="HTMLPreformatted"/>
+        <w:pBdr>
+          <w:left w:val="single" w:sz="24" w:space="12" w:color="04AA6D"/>
+        </w:pBdr>
+        <w:shd w:val="clear" w:color="auto" w:fill="E7E9EB"/>
+        <w:spacing w:before="240" w:after="240"/>
+        <w:rPr>
+          <w:rStyle w:val="HTMLCode"/>
+          <w:rFonts w:ascii="Consolas" w:hAnsi="Consolas"/>
+          <w:color w:val="000000"/>
+          <w:sz w:val="23"/>
+          <w:szCs w:val="23"/>
+        </w:rPr>
+      </w:pPr>
+      <w:r>
+        <w:rPr>
+          <w:rStyle w:val="token"/>
+          <w:rFonts w:ascii="Consolas" w:eastAsiaTheme="majorEastAsia" w:hAnsi="Consolas"/>
+          <w:color w:val="999999"/>
+          <w:sz w:val="23"/>
+          <w:szCs w:val="23"/>
+        </w:rPr>
+        <w:t>&lt;</w:t>
+      </w:r>
+      <w:proofErr w:type="gramStart"/>
+      <w:r>
+        <w:rPr>
+          <w:rStyle w:val="token"/>
+          <w:rFonts w:ascii="Consolas" w:eastAsiaTheme="majorEastAsia" w:hAnsi="Consolas"/>
+          <w:color w:val="990055"/>
+          <w:sz w:val="23"/>
+          <w:szCs w:val="23"/>
+        </w:rPr>
+        <w:t>head</w:t>
+      </w:r>
+      <w:proofErr w:type="gramEnd"/>
+      <w:r>
+        <w:rPr>
+          <w:rStyle w:val="token"/>
+          <w:rFonts w:ascii="Consolas" w:eastAsiaTheme="majorEastAsia" w:hAnsi="Consolas"/>
+          <w:color w:val="999999"/>
+          <w:sz w:val="23"/>
+          <w:szCs w:val="23"/>
+        </w:rPr>
+        <w:t>&gt;</w:t>
+      </w:r>
+    </w:p>
+    <w:p>
+      <w:pPr>
+        <w:pStyle w:val="HTMLPreformatted"/>
+        <w:pBdr>
+          <w:left w:val="single" w:sz="24" w:space="12" w:color="04AA6D"/>
+        </w:pBdr>
+        <w:shd w:val="clear" w:color="auto" w:fill="E7E9EB"/>
+        <w:spacing w:before="240" w:after="240"/>
+        <w:rPr>
+          <w:rStyle w:val="HTMLCode"/>
+          <w:rFonts w:ascii="Consolas" w:hAnsi="Consolas"/>
+          <w:color w:val="000000"/>
+          <w:sz w:val="23"/>
+          <w:szCs w:val="23"/>
+        </w:rPr>
+      </w:pPr>
+      <w:r>
+        <w:rPr>
+          <w:rStyle w:val="HTMLCode"/>
+          <w:rFonts w:ascii="Consolas" w:hAnsi="Consolas"/>
+          <w:color w:val="000000"/>
+          <w:sz w:val="23"/>
+          <w:szCs w:val="23"/>
+        </w:rPr>
+        <w:t xml:space="preserve">  </w:t>
+      </w:r>
+      <w:r>
+        <w:rPr>
+          <w:rStyle w:val="token"/>
+          <w:rFonts w:ascii="Consolas" w:eastAsiaTheme="majorEastAsia" w:hAnsi="Consolas"/>
+          <w:color w:val="999999"/>
+          <w:sz w:val="23"/>
+          <w:szCs w:val="23"/>
+        </w:rPr>
+        <w:t>&lt;</w:t>
+      </w:r>
+      <w:proofErr w:type="gramStart"/>
+      <w:r>
+        <w:rPr>
+          <w:rStyle w:val="token"/>
+          <w:rFonts w:ascii="Consolas" w:eastAsiaTheme="majorEastAsia" w:hAnsi="Consolas"/>
+          <w:color w:val="990055"/>
+          <w:sz w:val="23"/>
+          <w:szCs w:val="23"/>
+        </w:rPr>
+        <w:t>title</w:t>
+      </w:r>
+      <w:proofErr w:type="gramEnd"/>
+      <w:r>
+        <w:rPr>
+          <w:rStyle w:val="token"/>
+          <w:rFonts w:ascii="Consolas" w:eastAsiaTheme="majorEastAsia" w:hAnsi="Consolas"/>
+          <w:color w:val="999999"/>
+          <w:sz w:val="23"/>
+          <w:szCs w:val="23"/>
+        </w:rPr>
+        <w:t>&gt;{%</w:t>
+      </w:r>
+      <w:r>
+        <w:rPr>
+          <w:rStyle w:val="token"/>
+          <w:rFonts w:ascii="Consolas" w:eastAsiaTheme="majorEastAsia" w:hAnsi="Consolas"/>
+          <w:color w:val="000000"/>
+          <w:sz w:val="23"/>
+          <w:szCs w:val="23"/>
+        </w:rPr>
+        <w:t xml:space="preserve"> </w:t>
+      </w:r>
+      <w:r>
+        <w:rPr>
+          <w:rStyle w:val="token"/>
+          <w:rFonts w:ascii="Consolas" w:eastAsiaTheme="majorEastAsia" w:hAnsi="Consolas"/>
+          <w:color w:val="0077AA"/>
+          <w:sz w:val="23"/>
+          <w:szCs w:val="23"/>
+        </w:rPr>
+        <w:t>block</w:t>
+      </w:r>
+      <w:r>
+        <w:rPr>
+          <w:rStyle w:val="token"/>
+          <w:rFonts w:ascii="Consolas" w:eastAsiaTheme="majorEastAsia" w:hAnsi="Consolas"/>
+          <w:color w:val="000000"/>
+          <w:sz w:val="23"/>
+          <w:szCs w:val="23"/>
+        </w:rPr>
+        <w:t xml:space="preserve"> </w:t>
+      </w:r>
+      <w:r>
+        <w:rPr>
+          <w:rStyle w:val="token"/>
+          <w:rFonts w:ascii="Consolas" w:eastAsiaTheme="majorEastAsia" w:hAnsi="Consolas"/>
+          <w:color w:val="DD4A68"/>
+          <w:sz w:val="23"/>
+          <w:szCs w:val="23"/>
+        </w:rPr>
+        <w:t>title</w:t>
+      </w:r>
+      <w:r>
+        <w:rPr>
+          <w:rStyle w:val="token"/>
+          <w:rFonts w:ascii="Consolas" w:eastAsiaTheme="majorEastAsia" w:hAnsi="Consolas"/>
+          <w:color w:val="000000"/>
+          <w:sz w:val="23"/>
+          <w:szCs w:val="23"/>
+        </w:rPr>
+        <w:t xml:space="preserve"> </w:t>
+      </w:r>
+      <w:r>
+        <w:rPr>
+          <w:rStyle w:val="token"/>
+          <w:rFonts w:ascii="Consolas" w:eastAsiaTheme="majorEastAsia" w:hAnsi="Consolas"/>
+          <w:color w:val="999999"/>
+          <w:sz w:val="23"/>
+          <w:szCs w:val="23"/>
+        </w:rPr>
+        <w:t>%}{%</w:t>
+      </w:r>
+      <w:r>
+        <w:rPr>
+          <w:rStyle w:val="token"/>
+          <w:rFonts w:ascii="Consolas" w:eastAsiaTheme="majorEastAsia" w:hAnsi="Consolas"/>
+          <w:color w:val="000000"/>
+          <w:sz w:val="23"/>
+          <w:szCs w:val="23"/>
+        </w:rPr>
+        <w:t xml:space="preserve"> </w:t>
+      </w:r>
+      <w:proofErr w:type="spellStart"/>
+      <w:r>
+        <w:rPr>
+          <w:rStyle w:val="token"/>
+          <w:rFonts w:ascii="Consolas" w:eastAsiaTheme="majorEastAsia" w:hAnsi="Consolas"/>
+          <w:color w:val="0077AA"/>
+          <w:sz w:val="23"/>
+          <w:szCs w:val="23"/>
+        </w:rPr>
+        <w:t>endblock</w:t>
+      </w:r>
+      <w:proofErr w:type="spellEnd"/>
+      <w:r>
+        <w:rPr>
+          <w:rStyle w:val="token"/>
+          <w:rFonts w:ascii="Consolas" w:eastAsiaTheme="majorEastAsia" w:hAnsi="Consolas"/>
+          <w:color w:val="000000"/>
+          <w:sz w:val="23"/>
+          <w:szCs w:val="23"/>
+        </w:rPr>
+        <w:t xml:space="preserve"> </w:t>
+      </w:r>
+      <w:r>
+        <w:rPr>
+          <w:rStyle w:val="token"/>
+          <w:rFonts w:ascii="Consolas" w:eastAsiaTheme="majorEastAsia" w:hAnsi="Consolas"/>
+          <w:color w:val="999999"/>
+          <w:sz w:val="23"/>
+          <w:szCs w:val="23"/>
+        </w:rPr>
+        <w:t>%}&lt;/</w:t>
+      </w:r>
+      <w:r>
+        <w:rPr>
+          <w:rStyle w:val="token"/>
+          <w:rFonts w:ascii="Consolas" w:eastAsiaTheme="majorEastAsia" w:hAnsi="Consolas"/>
+          <w:color w:val="990055"/>
+          <w:sz w:val="23"/>
+          <w:szCs w:val="23"/>
+        </w:rPr>
+        <w:t>title</w:t>
+      </w:r>
+      <w:r>
+        <w:rPr>
+          <w:rStyle w:val="token"/>
+          <w:rFonts w:ascii="Consolas" w:eastAsiaTheme="majorEastAsia" w:hAnsi="Consolas"/>
+          <w:color w:val="999999"/>
+          <w:sz w:val="23"/>
+          <w:szCs w:val="23"/>
+        </w:rPr>
+        <w:t>&gt;</w:t>
+      </w:r>
+    </w:p>
+    <w:p>
+      <w:pPr>
+        <w:pStyle w:val="HTMLPreformatted"/>
+        <w:pBdr>
+          <w:left w:val="single" w:sz="24" w:space="12" w:color="04AA6D"/>
+        </w:pBdr>
+        <w:shd w:val="clear" w:color="auto" w:fill="E7E9EB"/>
+        <w:spacing w:before="240" w:after="240"/>
+        <w:rPr>
+          <w:rStyle w:val="HTMLCode"/>
+          <w:rFonts w:ascii="Consolas" w:hAnsi="Consolas"/>
+          <w:color w:val="000000"/>
+          <w:sz w:val="23"/>
+          <w:szCs w:val="23"/>
+        </w:rPr>
+      </w:pPr>
+      <w:r>
+        <w:rPr>
+          <w:rStyle w:val="token"/>
+          <w:rFonts w:ascii="Consolas" w:eastAsiaTheme="majorEastAsia" w:hAnsi="Consolas"/>
+          <w:color w:val="999999"/>
+          <w:sz w:val="23"/>
+          <w:szCs w:val="23"/>
+        </w:rPr>
+        <w:t>&lt;/</w:t>
+      </w:r>
+      <w:r>
+        <w:rPr>
+          <w:rStyle w:val="token"/>
+          <w:rFonts w:ascii="Consolas" w:eastAsiaTheme="majorEastAsia" w:hAnsi="Consolas"/>
+          <w:color w:val="990055"/>
+          <w:sz w:val="23"/>
+          <w:szCs w:val="23"/>
+        </w:rPr>
+        <w:t>head</w:t>
+      </w:r>
+      <w:r>
+        <w:rPr>
+          <w:rStyle w:val="token"/>
+          <w:rFonts w:ascii="Consolas" w:eastAsiaTheme="majorEastAsia" w:hAnsi="Consolas"/>
+          <w:color w:val="999999"/>
+          <w:sz w:val="23"/>
+          <w:szCs w:val="23"/>
+        </w:rPr>
+        <w:t>&gt;</w:t>
+      </w:r>
+    </w:p>
+    <w:p>
+      <w:pPr>
+        <w:pStyle w:val="HTMLPreformatted"/>
+        <w:pBdr>
+          <w:left w:val="single" w:sz="24" w:space="12" w:color="04AA6D"/>
+        </w:pBdr>
+        <w:shd w:val="clear" w:color="auto" w:fill="E7E9EB"/>
+        <w:spacing w:before="240" w:after="240"/>
+        <w:rPr>
+          <w:rStyle w:val="HTMLCode"/>
+          <w:rFonts w:ascii="Consolas" w:hAnsi="Consolas"/>
+          <w:color w:val="000000"/>
+          <w:sz w:val="23"/>
+          <w:szCs w:val="23"/>
+        </w:rPr>
+      </w:pPr>
+      <w:r>
+        <w:rPr>
+          <w:rStyle w:val="token"/>
+          <w:rFonts w:ascii="Consolas" w:eastAsiaTheme="majorEastAsia" w:hAnsi="Consolas"/>
+          <w:color w:val="999999"/>
+          <w:sz w:val="23"/>
+          <w:szCs w:val="23"/>
+        </w:rPr>
+        <w:t>&lt;</w:t>
+      </w:r>
+      <w:proofErr w:type="gramStart"/>
+      <w:r>
+        <w:rPr>
+          <w:rStyle w:val="token"/>
+          <w:rFonts w:ascii="Consolas" w:eastAsiaTheme="majorEastAsia" w:hAnsi="Consolas"/>
+          <w:color w:val="990055"/>
+          <w:sz w:val="23"/>
+          <w:szCs w:val="23"/>
+        </w:rPr>
+        <w:t>body</w:t>
+      </w:r>
+      <w:proofErr w:type="gramEnd"/>
+      <w:r>
+        <w:rPr>
+          <w:rStyle w:val="token"/>
+          <w:rFonts w:ascii="Consolas" w:eastAsiaTheme="majorEastAsia" w:hAnsi="Consolas"/>
+          <w:color w:val="999999"/>
+          <w:sz w:val="23"/>
+          <w:szCs w:val="23"/>
+        </w:rPr>
+        <w:t>&gt;</w:t>
+      </w:r>
+    </w:p>
+    <w:p>
+      <w:pPr>
+        <w:pStyle w:val="HTMLPreformatted"/>
+        <w:pBdr>
+          <w:left w:val="single" w:sz="24" w:space="12" w:color="04AA6D"/>
+        </w:pBdr>
+        <w:shd w:val="clear" w:color="auto" w:fill="E7E9EB"/>
+        <w:spacing w:before="240" w:after="240"/>
+        <w:rPr>
+          <w:rStyle w:val="HTMLCode"/>
+          <w:rFonts w:ascii="Consolas" w:hAnsi="Consolas"/>
+          <w:color w:val="000000"/>
+          <w:sz w:val="23"/>
+          <w:szCs w:val="23"/>
+        </w:rPr>
+      </w:pPr>
+    </w:p>
+    <w:p>
+      <w:pPr>
+        <w:pStyle w:val="HTMLPreformatted"/>
+        <w:pBdr>
+          <w:left w:val="single" w:sz="24" w:space="12" w:color="04AA6D"/>
+        </w:pBdr>
+        <w:shd w:val="clear" w:color="auto" w:fill="E7E9EB"/>
+        <w:spacing w:before="240" w:after="240"/>
+        <w:rPr>
+          <w:rStyle w:val="HTMLCode"/>
+          <w:rFonts w:ascii="Consolas" w:hAnsi="Consolas"/>
+          <w:color w:val="000000"/>
+          <w:sz w:val="23"/>
+          <w:szCs w:val="23"/>
+        </w:rPr>
+      </w:pPr>
+      <w:r>
+        <w:rPr>
+          <w:rStyle w:val="token"/>
+          <w:rFonts w:ascii="Consolas" w:eastAsiaTheme="majorEastAsia" w:hAnsi="Consolas"/>
+          <w:color w:val="999999"/>
+          <w:sz w:val="23"/>
+          <w:szCs w:val="23"/>
+        </w:rPr>
+        <w:t>{%</w:t>
+      </w:r>
+      <w:r>
+        <w:rPr>
+          <w:rStyle w:val="token"/>
+          <w:rFonts w:ascii="Consolas" w:eastAsiaTheme="majorEastAsia" w:hAnsi="Consolas"/>
+          <w:color w:val="000000"/>
+          <w:sz w:val="23"/>
+          <w:szCs w:val="23"/>
+        </w:rPr>
+        <w:t xml:space="preserve"> </w:t>
+      </w:r>
+      <w:r>
+        <w:rPr>
+          <w:rStyle w:val="token"/>
+          <w:rFonts w:ascii="Consolas" w:eastAsiaTheme="majorEastAsia" w:hAnsi="Consolas"/>
+          <w:color w:val="0077AA"/>
+          <w:sz w:val="23"/>
+          <w:szCs w:val="23"/>
+        </w:rPr>
+        <w:t>block</w:t>
+      </w:r>
+      <w:r>
+        <w:rPr>
+          <w:rStyle w:val="token"/>
+          <w:rFonts w:ascii="Consolas" w:eastAsiaTheme="majorEastAsia" w:hAnsi="Consolas"/>
+          <w:color w:val="000000"/>
+          <w:sz w:val="23"/>
+          <w:szCs w:val="23"/>
+        </w:rPr>
+        <w:t xml:space="preserve"> </w:t>
+      </w:r>
+      <w:r>
+        <w:rPr>
+          <w:rStyle w:val="token"/>
+          <w:rFonts w:ascii="Consolas" w:eastAsiaTheme="majorEastAsia" w:hAnsi="Consolas"/>
+          <w:color w:val="DD4A68"/>
+          <w:sz w:val="23"/>
+          <w:szCs w:val="23"/>
+        </w:rPr>
+        <w:t>content</w:t>
+      </w:r>
+      <w:r>
+        <w:rPr>
+          <w:rStyle w:val="token"/>
+          <w:rFonts w:ascii="Consolas" w:eastAsiaTheme="majorEastAsia" w:hAnsi="Consolas"/>
+          <w:color w:val="000000"/>
+          <w:sz w:val="23"/>
+          <w:szCs w:val="23"/>
+        </w:rPr>
+        <w:t xml:space="preserve"> </w:t>
+      </w:r>
+      <w:r>
+        <w:rPr>
+          <w:rStyle w:val="token"/>
+          <w:rFonts w:ascii="Consolas" w:eastAsiaTheme="majorEastAsia" w:hAnsi="Consolas"/>
+          <w:color w:val="999999"/>
+          <w:sz w:val="23"/>
+          <w:szCs w:val="23"/>
+        </w:rPr>
+        <w:t>%}</w:t>
+      </w:r>
+    </w:p>
+    <w:p>
+      <w:pPr>
+        <w:pStyle w:val="HTMLPreformatted"/>
+        <w:pBdr>
+          <w:left w:val="single" w:sz="24" w:space="12" w:color="04AA6D"/>
+        </w:pBdr>
+        <w:shd w:val="clear" w:color="auto" w:fill="E7E9EB"/>
+        <w:spacing w:before="240" w:after="240"/>
+        <w:rPr>
+          <w:rStyle w:val="HTMLCode"/>
+          <w:rFonts w:ascii="Consolas" w:hAnsi="Consolas"/>
+          <w:color w:val="000000"/>
+          <w:sz w:val="23"/>
+          <w:szCs w:val="23"/>
+        </w:rPr>
+      </w:pPr>
+      <w:r>
+        <w:rPr>
+          <w:rStyle w:val="token"/>
+          <w:rFonts w:ascii="Consolas" w:eastAsiaTheme="majorEastAsia" w:hAnsi="Consolas"/>
+          <w:color w:val="999999"/>
+          <w:sz w:val="23"/>
+          <w:szCs w:val="23"/>
+        </w:rPr>
+        <w:t>{%</w:t>
+      </w:r>
+      <w:r>
+        <w:rPr>
+          <w:rStyle w:val="token"/>
+          <w:rFonts w:ascii="Consolas" w:eastAsiaTheme="majorEastAsia" w:hAnsi="Consolas"/>
+          <w:color w:val="000000"/>
+          <w:sz w:val="23"/>
+          <w:szCs w:val="23"/>
+        </w:rPr>
+        <w:t xml:space="preserve"> </w:t>
+      </w:r>
+      <w:proofErr w:type="spellStart"/>
+      <w:r>
+        <w:rPr>
+          <w:rStyle w:val="token"/>
+          <w:rFonts w:ascii="Consolas" w:eastAsiaTheme="majorEastAsia" w:hAnsi="Consolas"/>
+          <w:color w:val="0077AA"/>
+          <w:sz w:val="23"/>
+          <w:szCs w:val="23"/>
+        </w:rPr>
+        <w:t>endblock</w:t>
+      </w:r>
+      <w:proofErr w:type="spellEnd"/>
+      <w:r>
+        <w:rPr>
+          <w:rStyle w:val="token"/>
+          <w:rFonts w:ascii="Consolas" w:eastAsiaTheme="majorEastAsia" w:hAnsi="Consolas"/>
+          <w:color w:val="000000"/>
+          <w:sz w:val="23"/>
+          <w:szCs w:val="23"/>
+        </w:rPr>
+        <w:t xml:space="preserve"> </w:t>
+      </w:r>
+      <w:r>
+        <w:rPr>
+          <w:rStyle w:val="token"/>
+          <w:rFonts w:ascii="Consolas" w:eastAsiaTheme="majorEastAsia" w:hAnsi="Consolas"/>
+          <w:color w:val="999999"/>
+          <w:sz w:val="23"/>
+          <w:szCs w:val="23"/>
+        </w:rPr>
+        <w:t>%}</w:t>
+      </w:r>
+    </w:p>
+    <w:p>
+      <w:pPr>
+        <w:pStyle w:val="HTMLPreformatted"/>
+        <w:pBdr>
+          <w:left w:val="single" w:sz="24" w:space="12" w:color="04AA6D"/>
+        </w:pBdr>
+        <w:shd w:val="clear" w:color="auto" w:fill="E7E9EB"/>
+        <w:spacing w:before="240" w:after="240"/>
+        <w:rPr>
+          <w:rStyle w:val="HTMLCode"/>
+          <w:rFonts w:ascii="Consolas" w:hAnsi="Consolas"/>
+          <w:color w:val="000000"/>
+          <w:sz w:val="23"/>
+          <w:szCs w:val="23"/>
+        </w:rPr>
+      </w:pPr>
+    </w:p>
+    <w:p>
+      <w:pPr>
+        <w:pStyle w:val="HTMLPreformatted"/>
+        <w:pBdr>
+          <w:left w:val="single" w:sz="24" w:space="12" w:color="04AA6D"/>
+        </w:pBdr>
+        <w:shd w:val="clear" w:color="auto" w:fill="E7E9EB"/>
+        <w:spacing w:before="240" w:after="240"/>
+        <w:rPr>
+          <w:rStyle w:val="HTMLCode"/>
+          <w:rFonts w:ascii="Consolas" w:hAnsi="Consolas"/>
+          <w:color w:val="000000"/>
+          <w:sz w:val="23"/>
+          <w:szCs w:val="23"/>
+        </w:rPr>
+      </w:pPr>
+      <w:r>
+        <w:rPr>
+          <w:rStyle w:val="token"/>
+          <w:rFonts w:ascii="Consolas" w:eastAsiaTheme="majorEastAsia" w:hAnsi="Consolas"/>
+          <w:color w:val="999999"/>
+          <w:sz w:val="23"/>
+          <w:szCs w:val="23"/>
+        </w:rPr>
+        <w:t>&lt;/</w:t>
+      </w:r>
+      <w:r>
+        <w:rPr>
+          <w:rStyle w:val="token"/>
+          <w:rFonts w:ascii="Consolas" w:eastAsiaTheme="majorEastAsia" w:hAnsi="Consolas"/>
+          <w:color w:val="990055"/>
+          <w:sz w:val="23"/>
+          <w:szCs w:val="23"/>
+        </w:rPr>
+        <w:t>body</w:t>
+      </w:r>
+      <w:r>
+        <w:rPr>
+          <w:rStyle w:val="token"/>
+          <w:rFonts w:ascii="Consolas" w:eastAsiaTheme="majorEastAsia" w:hAnsi="Consolas"/>
+          <w:color w:val="999999"/>
+          <w:sz w:val="23"/>
+          <w:szCs w:val="23"/>
+        </w:rPr>
+        <w:t>&gt;</w:t>
+      </w:r>
+    </w:p>
+    <w:p>
+      <w:pPr>
+        <w:pStyle w:val="HTMLPreformatted"/>
+        <w:pBdr>
+          <w:left w:val="single" w:sz="24" w:space="12" w:color="04AA6D"/>
+        </w:pBdr>
+        <w:shd w:val="clear" w:color="auto" w:fill="E7E9EB"/>
+        <w:spacing w:before="240" w:after="240"/>
+        <w:rPr>
+          <w:rFonts w:ascii="Consolas" w:hAnsi="Consolas"/>
+          <w:color w:val="000000"/>
+          <w:sz w:val="23"/>
+          <w:szCs w:val="23"/>
+        </w:rPr>
+      </w:pPr>
+      <w:r>
+        <w:rPr>
+          <w:rStyle w:val="token"/>
+          <w:rFonts w:ascii="Consolas" w:eastAsiaTheme="majorEastAsia" w:hAnsi="Consolas"/>
+          <w:color w:val="999999"/>
+          <w:sz w:val="23"/>
+          <w:szCs w:val="23"/>
+        </w:rPr>
+        <w:t>&lt;/</w:t>
+      </w:r>
+      <w:r>
+        <w:rPr>
+          <w:rStyle w:val="token"/>
+          <w:rFonts w:ascii="Consolas" w:eastAsiaTheme="majorEastAsia" w:hAnsi="Consolas"/>
+          <w:color w:val="990055"/>
+          <w:sz w:val="23"/>
+          <w:szCs w:val="23"/>
+        </w:rPr>
+        <w:t>html</w:t>
+      </w:r>
+      <w:r>
+        <w:rPr>
+          <w:rStyle w:val="token"/>
+          <w:rFonts w:ascii="Consolas" w:eastAsiaTheme="majorEastAsia" w:hAnsi="Consolas"/>
+          <w:color w:val="999999"/>
+          <w:sz w:val="23"/>
+          <w:szCs w:val="23"/>
+        </w:rPr>
+        <w:t>&gt;</w:t>
+      </w:r>
+    </w:p>
+    <w:p>
+      <w:pPr>
+        <w:pStyle w:val="NormalWeb"/>
+        <w:shd w:val="clear" w:color="auto" w:fill="FFFFFF"/>
+        <w:spacing w:before="288" w:beforeAutospacing="0" w:after="288" w:afterAutospacing="0"/>
+        <w:rPr>
+          <w:rFonts w:ascii="Verdana" w:hAnsi="Verdana"/>
+          <w:color w:val="000000"/>
+          <w:sz w:val="23"/>
+          <w:szCs w:val="23"/>
+        </w:rPr>
+      </w:pPr>
+      <w:r>
+        <w:rPr>
+          <w:rFonts w:ascii="Verdana" w:hAnsi="Verdana"/>
+          <w:color w:val="000000"/>
+          <w:sz w:val="23"/>
+          <w:szCs w:val="23"/>
+        </w:rPr>
+        <w:t>Do you see Django block Tag inside the </w:t>
+      </w:r>
+      <w:r>
+        <w:rPr>
+          <w:rStyle w:val="HTMLCode"/>
+          <w:rFonts w:ascii="Consolas" w:hAnsi="Consolas"/>
+          <w:color w:val="DC143C"/>
+          <w:sz w:val="24"/>
+          <w:szCs w:val="24"/>
+        </w:rPr>
+        <w:t>&lt;title&gt;</w:t>
+      </w:r>
+      <w:r>
+        <w:rPr>
+          <w:rFonts w:ascii="Verdana" w:hAnsi="Verdana"/>
+          <w:color w:val="000000"/>
+          <w:sz w:val="23"/>
+          <w:szCs w:val="23"/>
+        </w:rPr>
+        <w:t> element, and the </w:t>
+      </w:r>
+      <w:r>
+        <w:rPr>
+          <w:rStyle w:val="HTMLCode"/>
+          <w:rFonts w:ascii="Consolas" w:hAnsi="Consolas"/>
+          <w:color w:val="DC143C"/>
+          <w:sz w:val="24"/>
+          <w:szCs w:val="24"/>
+        </w:rPr>
+        <w:t>&lt;body&gt;</w:t>
+      </w:r>
+      <w:r>
+        <w:rPr>
+          <w:rFonts w:ascii="Verdana" w:hAnsi="Verdana"/>
+          <w:color w:val="000000"/>
+          <w:sz w:val="23"/>
+          <w:szCs w:val="23"/>
+        </w:rPr>
+        <w:t> element?</w:t>
+      </w:r>
+    </w:p>
+    <w:p>
+      <w:pPr>
+        <w:pStyle w:val="NormalWeb"/>
+        <w:shd w:val="clear" w:color="auto" w:fill="FFFFFF"/>
+        <w:spacing w:before="288" w:beforeAutospacing="0" w:after="288" w:afterAutospacing="0"/>
+        <w:rPr>
+          <w:rFonts w:ascii="Verdana" w:hAnsi="Verdana"/>
+          <w:color w:val="000000"/>
+          <w:sz w:val="23"/>
+          <w:szCs w:val="23"/>
+        </w:rPr>
+      </w:pPr>
+      <w:r>
+        <w:rPr>
+          <w:rFonts w:ascii="Verdana" w:hAnsi="Verdana"/>
+          <w:color w:val="000000"/>
+          <w:sz w:val="23"/>
+          <w:szCs w:val="23"/>
+        </w:rPr>
+        <w:t>They are placeholders, telling Django to replace this block with content from other sources.</w:t>
+      </w:r>
+    </w:p>
+    <w:p>
+      <w:pPr>
+        <w:spacing w:before="300" w:after="300"/>
+        <w:rPr>
+          <w:rFonts w:ascii="Times New Roman" w:hAnsi="Times New Roman"/>
+          <w:sz w:val="24"/>
+          <w:szCs w:val="24"/>
+        </w:rPr>
+      </w:pPr>
+      <w:r>
+        <w:pict>
+          <v:rect id="_x0000_i1030" style="width:0;height:0" o:hralign="center" o:hrstd="t" o:hrnoshade="t" o:hr="t" fillcolor="black" stroked="f"/>
+        </w:pict>
+      </w:r>
+    </w:p>
+    <w:p>
+      <w:pPr>
+        <w:pStyle w:val="Heading2"/>
+        <w:shd w:val="clear" w:color="auto" w:fill="FFFFFF"/>
+        <w:spacing w:before="150" w:beforeAutospacing="0" w:after="150" w:afterAutospacing="0"/>
+        <w:rPr>
+          <w:rFonts w:ascii="Segoe UI" w:hAnsi="Segoe UI" w:cs="Segoe UI"/>
+          <w:b w:val="0"/>
+          <w:bCs w:val="0"/>
+          <w:color w:val="000000"/>
+          <w:sz w:val="48"/>
+          <w:szCs w:val="48"/>
+        </w:rPr>
+      </w:pPr>
+      <w:r>
+        <w:rPr>
+          <w:rFonts w:ascii="Segoe UI" w:hAnsi="Segoe UI" w:cs="Segoe UI"/>
+          <w:b w:val="0"/>
+          <w:bCs w:val="0"/>
+          <w:color w:val="000000"/>
+          <w:sz w:val="48"/>
+          <w:szCs w:val="48"/>
+        </w:rPr>
+        <w:t>Modify Templates</w:t>
+      </w:r>
+    </w:p>
+    <w:p>
+      <w:pPr>
+        <w:pStyle w:val="NormalWeb"/>
+        <w:shd w:val="clear" w:color="auto" w:fill="FFFFFF"/>
+        <w:spacing w:before="288" w:beforeAutospacing="0" w:after="288" w:afterAutospacing="0"/>
+        <w:rPr>
+          <w:rFonts w:ascii="Verdana" w:hAnsi="Verdana"/>
+          <w:color w:val="000000"/>
+          <w:sz w:val="23"/>
+          <w:szCs w:val="23"/>
+        </w:rPr>
+      </w:pPr>
+      <w:r>
+        <w:rPr>
+          <w:rFonts w:ascii="Verdana" w:hAnsi="Verdana"/>
+          <w:color w:val="000000"/>
+          <w:sz w:val="23"/>
+          <w:szCs w:val="23"/>
+        </w:rPr>
+        <w:t>Now the two templates (</w:t>
+      </w:r>
+      <w:r>
+        <w:rPr>
+          <w:rStyle w:val="HTMLCode"/>
+          <w:rFonts w:ascii="Consolas" w:hAnsi="Consolas"/>
+          <w:color w:val="DC143C"/>
+          <w:sz w:val="24"/>
+          <w:szCs w:val="24"/>
+        </w:rPr>
+        <w:t>all_members.html</w:t>
+      </w:r>
+      <w:r>
+        <w:rPr>
+          <w:rFonts w:ascii="Verdana" w:hAnsi="Verdana"/>
+          <w:color w:val="000000"/>
+          <w:sz w:val="23"/>
+          <w:szCs w:val="23"/>
+        </w:rPr>
+        <w:t> and </w:t>
+      </w:r>
+      <w:r>
+        <w:rPr>
+          <w:rStyle w:val="HTMLCode"/>
+          <w:rFonts w:ascii="Consolas" w:hAnsi="Consolas"/>
+          <w:color w:val="DC143C"/>
+          <w:sz w:val="24"/>
+          <w:szCs w:val="24"/>
+        </w:rPr>
+        <w:t>details.html</w:t>
+      </w:r>
+      <w:r>
+        <w:rPr>
+          <w:rFonts w:ascii="Verdana" w:hAnsi="Verdana"/>
+          <w:color w:val="000000"/>
+          <w:sz w:val="23"/>
+          <w:szCs w:val="23"/>
+        </w:rPr>
+        <w:t>) can use this </w:t>
+      </w:r>
+      <w:r>
+        <w:rPr>
+          <w:rStyle w:val="HTMLCode"/>
+          <w:rFonts w:ascii="Consolas" w:hAnsi="Consolas"/>
+          <w:color w:val="DC143C"/>
+          <w:sz w:val="24"/>
+          <w:szCs w:val="24"/>
+        </w:rPr>
+        <w:t>master.html</w:t>
+      </w:r>
+      <w:r>
+        <w:rPr>
+          <w:rFonts w:ascii="Verdana" w:hAnsi="Verdana"/>
+          <w:color w:val="000000"/>
+          <w:sz w:val="23"/>
+          <w:szCs w:val="23"/>
+        </w:rPr>
+        <w:t> template.</w:t>
+      </w:r>
+    </w:p>
+    <w:p>
+      <w:pPr>
+        <w:pStyle w:val="NormalWeb"/>
+        <w:shd w:val="clear" w:color="auto" w:fill="FFFFFF"/>
+        <w:spacing w:before="288" w:beforeAutospacing="0" w:after="288" w:afterAutospacing="0"/>
+        <w:rPr>
+          <w:rFonts w:ascii="Verdana" w:hAnsi="Verdana"/>
+          <w:color w:val="000000"/>
+          <w:sz w:val="23"/>
+          <w:szCs w:val="23"/>
+        </w:rPr>
+      </w:pPr>
+      <w:r>
+        <w:rPr>
+          <w:rFonts w:ascii="Verdana" w:hAnsi="Verdana"/>
+          <w:color w:val="000000"/>
+          <w:sz w:val="23"/>
+          <w:szCs w:val="23"/>
+        </w:rPr>
+        <w:t>This is done by including the master template with the </w:t>
+      </w:r>
+      <w:r>
+        <w:rPr>
+          <w:rStyle w:val="HTMLCode"/>
+          <w:rFonts w:ascii="Consolas" w:hAnsi="Consolas"/>
+          <w:color w:val="DC143C"/>
+          <w:sz w:val="24"/>
+          <w:szCs w:val="24"/>
+        </w:rPr>
+        <w:t>{% extends %}</w:t>
+      </w:r>
+      <w:r>
+        <w:rPr>
+          <w:rFonts w:ascii="Verdana" w:hAnsi="Verdana"/>
+          <w:color w:val="000000"/>
+          <w:sz w:val="23"/>
+          <w:szCs w:val="23"/>
+        </w:rPr>
+        <w:t> tag, and inserting a </w:t>
+      </w:r>
+      <w:r>
+        <w:rPr>
+          <w:rStyle w:val="HTMLCode"/>
+          <w:rFonts w:ascii="Consolas" w:hAnsi="Consolas"/>
+          <w:color w:val="DC143C"/>
+          <w:sz w:val="24"/>
+          <w:szCs w:val="24"/>
+        </w:rPr>
+        <w:t>title</w:t>
+      </w:r>
+      <w:r>
+        <w:rPr>
+          <w:rFonts w:ascii="Verdana" w:hAnsi="Verdana"/>
+          <w:color w:val="000000"/>
+          <w:sz w:val="23"/>
+          <w:szCs w:val="23"/>
+        </w:rPr>
+        <w:t> block and a </w:t>
+      </w:r>
+      <w:r>
+        <w:rPr>
+          <w:rStyle w:val="HTMLCode"/>
+          <w:rFonts w:ascii="Consolas" w:hAnsi="Consolas"/>
+          <w:color w:val="DC143C"/>
+          <w:sz w:val="24"/>
+          <w:szCs w:val="24"/>
+        </w:rPr>
+        <w:t>content</w:t>
+      </w:r>
+      <w:r>
+        <w:rPr>
+          <w:rFonts w:ascii="Verdana" w:hAnsi="Verdana"/>
+          <w:color w:val="000000"/>
+          <w:sz w:val="23"/>
+          <w:szCs w:val="23"/>
+        </w:rPr>
+        <w:t> block:</w:t>
+      </w:r>
+    </w:p>
+    <w:p>
+      <w:pPr>
+        <w:pStyle w:val="Heading3"/>
+        <w:shd w:val="clear" w:color="auto" w:fill="E7E9EB"/>
+        <w:spacing w:before="150" w:after="150"/>
+        <w:rPr>
+          <w:rFonts w:ascii="Segoe UI" w:hAnsi="Segoe UI" w:cs="Segoe UI"/>
+          <w:color w:val="000000"/>
+          <w:sz w:val="36"/>
+          <w:szCs w:val="36"/>
+        </w:rPr>
+      </w:pPr>
+      <w:r>
+        <w:rPr>
+          <w:rFonts w:ascii="Segoe UI" w:hAnsi="Segoe UI" w:cs="Segoe UI"/>
+          <w:b/>
+          <w:bCs/>
+          <w:color w:val="000000"/>
+          <w:sz w:val="36"/>
+          <w:szCs w:val="36"/>
+        </w:rPr>
+        <w:t>Members</w:t>
+      </w:r>
+    </w:p>
+    <w:p>
+      <w:pPr>
+        <w:pStyle w:val="w3-responsive"/>
+        <w:shd w:val="clear" w:color="auto" w:fill="E7E9EB"/>
+        <w:spacing w:before="240" w:beforeAutospacing="0" w:after="240" w:afterAutospacing="0"/>
+        <w:rPr>
+          <w:rFonts w:ascii="Verdana" w:hAnsi="Verdana"/>
+          <w:color w:val="000000"/>
+          <w:sz w:val="23"/>
+          <w:szCs w:val="23"/>
+        </w:rPr>
+      </w:pPr>
+      <w:proofErr w:type="spellStart"/>
+      <w:r>
+        <w:rPr>
+          <w:rStyle w:val="HTMLCode"/>
+          <w:rFonts w:ascii="Consolas" w:hAnsi="Consolas"/>
+          <w:color w:val="DC143C"/>
+          <w:sz w:val="24"/>
+          <w:szCs w:val="24"/>
+        </w:rPr>
+        <w:t>my_tennis_club</w:t>
+      </w:r>
+      <w:proofErr w:type="spellEnd"/>
+      <w:r>
+        <w:rPr>
+          <w:rStyle w:val="HTMLCode"/>
+          <w:rFonts w:ascii="Consolas" w:hAnsi="Consolas"/>
+          <w:color w:val="DC143C"/>
+          <w:sz w:val="24"/>
+          <w:szCs w:val="24"/>
+        </w:rPr>
+        <w:t>/members/templates/all_members.html</w:t>
+      </w:r>
+      <w:r>
+        <w:rPr>
+          <w:rFonts w:ascii="Verdana" w:hAnsi="Verdana"/>
+          <w:color w:val="000000"/>
+          <w:sz w:val="23"/>
+          <w:szCs w:val="23"/>
+        </w:rPr>
+        <w:t>:</w:t>
+      </w:r>
+    </w:p>
+    <w:p>
+      <w:pPr>
+        <w:pStyle w:val="HTMLPreformatted"/>
+        <w:pBdr>
+          <w:left w:val="single" w:sz="24" w:space="12" w:color="04AA6D"/>
+        </w:pBdr>
+        <w:shd w:val="clear" w:color="auto" w:fill="E7E9EB"/>
+        <w:spacing w:before="240" w:after="240"/>
+        <w:rPr>
+          <w:rStyle w:val="HTMLCode"/>
+          <w:rFonts w:ascii="Consolas" w:hAnsi="Consolas"/>
+          <w:color w:val="000000"/>
+          <w:sz w:val="23"/>
+          <w:szCs w:val="23"/>
+        </w:rPr>
+      </w:pPr>
+      <w:r>
+        <w:rPr>
+          <w:rStyle w:val="token"/>
+          <w:rFonts w:ascii="Consolas" w:eastAsiaTheme="majorEastAsia" w:hAnsi="Consolas"/>
+          <w:color w:val="999999"/>
+          <w:sz w:val="23"/>
+          <w:szCs w:val="23"/>
+        </w:rPr>
+        <w:t>{%</w:t>
+      </w:r>
+      <w:r>
+        <w:rPr>
+          <w:rStyle w:val="token"/>
+          <w:rFonts w:ascii="Consolas" w:eastAsiaTheme="majorEastAsia" w:hAnsi="Consolas"/>
+          <w:color w:val="000000"/>
+          <w:sz w:val="23"/>
+          <w:szCs w:val="23"/>
+        </w:rPr>
+        <w:t xml:space="preserve"> </w:t>
+      </w:r>
+      <w:r>
+        <w:rPr>
+          <w:rStyle w:val="token"/>
+          <w:rFonts w:ascii="Consolas" w:eastAsiaTheme="majorEastAsia" w:hAnsi="Consolas"/>
+          <w:color w:val="0077AA"/>
+          <w:sz w:val="23"/>
+          <w:szCs w:val="23"/>
+        </w:rPr>
+        <w:t>extends</w:t>
+      </w:r>
+      <w:r>
+        <w:rPr>
+          <w:rStyle w:val="token"/>
+          <w:rFonts w:ascii="Consolas" w:eastAsiaTheme="majorEastAsia" w:hAnsi="Consolas"/>
+          <w:color w:val="000000"/>
+          <w:sz w:val="23"/>
+          <w:szCs w:val="23"/>
+        </w:rPr>
+        <w:t xml:space="preserve"> </w:t>
+      </w:r>
+      <w:r>
+        <w:rPr>
+          <w:rStyle w:val="token"/>
+          <w:rFonts w:ascii="Consolas" w:eastAsiaTheme="majorEastAsia" w:hAnsi="Consolas"/>
+          <w:color w:val="669900"/>
+          <w:sz w:val="23"/>
+          <w:szCs w:val="23"/>
+        </w:rPr>
+        <w:t>"master.html"</w:t>
+      </w:r>
+      <w:r>
+        <w:rPr>
+          <w:rStyle w:val="token"/>
+          <w:rFonts w:ascii="Consolas" w:eastAsiaTheme="majorEastAsia" w:hAnsi="Consolas"/>
+          <w:color w:val="000000"/>
+          <w:sz w:val="23"/>
+          <w:szCs w:val="23"/>
+        </w:rPr>
+        <w:t xml:space="preserve"> </w:t>
+      </w:r>
+      <w:r>
+        <w:rPr>
+          <w:rStyle w:val="token"/>
+          <w:rFonts w:ascii="Consolas" w:eastAsiaTheme="majorEastAsia" w:hAnsi="Consolas"/>
+          <w:color w:val="999999"/>
+          <w:sz w:val="23"/>
+          <w:szCs w:val="23"/>
+        </w:rPr>
+        <w:t>%}</w:t>
+      </w:r>
+    </w:p>
+    <w:p>
+      <w:pPr>
+        <w:pStyle w:val="HTMLPreformatted"/>
+        <w:pBdr>
+          <w:left w:val="single" w:sz="24" w:space="12" w:color="04AA6D"/>
+        </w:pBdr>
+        <w:shd w:val="clear" w:color="auto" w:fill="E7E9EB"/>
+        <w:spacing w:before="240" w:after="240"/>
+        <w:rPr>
+          <w:rStyle w:val="HTMLCode"/>
+          <w:rFonts w:ascii="Consolas" w:hAnsi="Consolas"/>
+          <w:color w:val="000000"/>
+          <w:sz w:val="23"/>
+          <w:szCs w:val="23"/>
+        </w:rPr>
+      </w:pPr>
+    </w:p>
+    <w:p>
+      <w:pPr>
+        <w:pStyle w:val="HTMLPreformatted"/>
+        <w:pBdr>
+          <w:left w:val="single" w:sz="24" w:space="12" w:color="04AA6D"/>
+        </w:pBdr>
+        <w:shd w:val="clear" w:color="auto" w:fill="E7E9EB"/>
+        <w:spacing w:before="240" w:after="240"/>
+        <w:rPr>
+          <w:rStyle w:val="HTMLCode"/>
+          <w:rFonts w:ascii="Consolas" w:hAnsi="Consolas"/>
+          <w:color w:val="000000"/>
+          <w:sz w:val="23"/>
+          <w:szCs w:val="23"/>
+        </w:rPr>
+      </w:pPr>
+      <w:r>
+        <w:rPr>
+          <w:rStyle w:val="token"/>
+          <w:rFonts w:ascii="Consolas" w:eastAsiaTheme="majorEastAsia" w:hAnsi="Consolas"/>
+          <w:color w:val="999999"/>
+          <w:sz w:val="23"/>
+          <w:szCs w:val="23"/>
+        </w:rPr>
+        <w:t>{%</w:t>
+      </w:r>
+      <w:r>
+        <w:rPr>
+          <w:rStyle w:val="token"/>
+          <w:rFonts w:ascii="Consolas" w:eastAsiaTheme="majorEastAsia" w:hAnsi="Consolas"/>
+          <w:color w:val="000000"/>
+          <w:sz w:val="23"/>
+          <w:szCs w:val="23"/>
+        </w:rPr>
+        <w:t xml:space="preserve"> </w:t>
+      </w:r>
+      <w:r>
+        <w:rPr>
+          <w:rStyle w:val="token"/>
+          <w:rFonts w:ascii="Consolas" w:eastAsiaTheme="majorEastAsia" w:hAnsi="Consolas"/>
+          <w:color w:val="0077AA"/>
+          <w:sz w:val="23"/>
+          <w:szCs w:val="23"/>
+        </w:rPr>
+        <w:t>block</w:t>
+      </w:r>
+      <w:r>
+        <w:rPr>
+          <w:rStyle w:val="token"/>
+          <w:rFonts w:ascii="Consolas" w:eastAsiaTheme="majorEastAsia" w:hAnsi="Consolas"/>
+          <w:color w:val="000000"/>
+          <w:sz w:val="23"/>
+          <w:szCs w:val="23"/>
+        </w:rPr>
+        <w:t xml:space="preserve"> </w:t>
+      </w:r>
+      <w:r>
+        <w:rPr>
+          <w:rStyle w:val="token"/>
+          <w:rFonts w:ascii="Consolas" w:eastAsiaTheme="majorEastAsia" w:hAnsi="Consolas"/>
+          <w:color w:val="DD4A68"/>
+          <w:sz w:val="23"/>
+          <w:szCs w:val="23"/>
+        </w:rPr>
+        <w:t>title</w:t>
+      </w:r>
+      <w:r>
+        <w:rPr>
+          <w:rStyle w:val="token"/>
+          <w:rFonts w:ascii="Consolas" w:eastAsiaTheme="majorEastAsia" w:hAnsi="Consolas"/>
+          <w:color w:val="000000"/>
+          <w:sz w:val="23"/>
+          <w:szCs w:val="23"/>
+        </w:rPr>
+        <w:t xml:space="preserve"> </w:t>
+      </w:r>
+      <w:r>
+        <w:rPr>
+          <w:rStyle w:val="token"/>
+          <w:rFonts w:ascii="Consolas" w:eastAsiaTheme="majorEastAsia" w:hAnsi="Consolas"/>
+          <w:color w:val="999999"/>
+          <w:sz w:val="23"/>
+          <w:szCs w:val="23"/>
+        </w:rPr>
+        <w:t>%}</w:t>
+      </w:r>
+    </w:p>
+    <w:p>
+      <w:pPr>
+        <w:pStyle w:val="HTMLPreformatted"/>
+        <w:pBdr>
+          <w:left w:val="single" w:sz="24" w:space="12" w:color="04AA6D"/>
+        </w:pBdr>
+        <w:shd w:val="clear" w:color="auto" w:fill="E7E9EB"/>
+        <w:spacing w:before="240" w:after="240"/>
+        <w:rPr>
+          <w:rStyle w:val="HTMLCode"/>
+          <w:rFonts w:ascii="Consolas" w:hAnsi="Consolas"/>
+          <w:color w:val="000000"/>
+          <w:sz w:val="23"/>
+          <w:szCs w:val="23"/>
+        </w:rPr>
+      </w:pPr>
+      <w:r>
+        <w:rPr>
+          <w:rStyle w:val="HTMLCode"/>
+          <w:rFonts w:ascii="Consolas" w:hAnsi="Consolas"/>
+          <w:color w:val="000000"/>
+          <w:sz w:val="23"/>
+          <w:szCs w:val="23"/>
+        </w:rPr>
+        <w:t xml:space="preserve">  My Tennis Club - List of all members</w:t>
+      </w:r>
+    </w:p>
+    <w:p>
+      <w:pPr>
+        <w:pStyle w:val="HTMLPreformatted"/>
+        <w:pBdr>
+          <w:left w:val="single" w:sz="24" w:space="12" w:color="04AA6D"/>
+        </w:pBdr>
+        <w:shd w:val="clear" w:color="auto" w:fill="E7E9EB"/>
+        <w:spacing w:before="240" w:after="240"/>
+        <w:rPr>
+          <w:rStyle w:val="HTMLCode"/>
+          <w:rFonts w:ascii="Consolas" w:hAnsi="Consolas"/>
+          <w:color w:val="000000"/>
+          <w:sz w:val="23"/>
+          <w:szCs w:val="23"/>
+        </w:rPr>
+      </w:pPr>
+      <w:r>
+        <w:rPr>
+          <w:rStyle w:val="token"/>
+          <w:rFonts w:ascii="Consolas" w:eastAsiaTheme="majorEastAsia" w:hAnsi="Consolas"/>
+          <w:color w:val="999999"/>
+          <w:sz w:val="23"/>
+          <w:szCs w:val="23"/>
+        </w:rPr>
+        <w:t>{%</w:t>
+      </w:r>
+      <w:r>
+        <w:rPr>
+          <w:rStyle w:val="token"/>
+          <w:rFonts w:ascii="Consolas" w:eastAsiaTheme="majorEastAsia" w:hAnsi="Consolas"/>
+          <w:color w:val="000000"/>
+          <w:sz w:val="23"/>
+          <w:szCs w:val="23"/>
+        </w:rPr>
+        <w:t xml:space="preserve"> </w:t>
+      </w:r>
+      <w:proofErr w:type="spellStart"/>
+      <w:r>
+        <w:rPr>
+          <w:rStyle w:val="token"/>
+          <w:rFonts w:ascii="Consolas" w:eastAsiaTheme="majorEastAsia" w:hAnsi="Consolas"/>
+          <w:color w:val="0077AA"/>
+          <w:sz w:val="23"/>
+          <w:szCs w:val="23"/>
+        </w:rPr>
+        <w:t>endblock</w:t>
+      </w:r>
+      <w:proofErr w:type="spellEnd"/>
+      <w:r>
+        <w:rPr>
+          <w:rStyle w:val="token"/>
+          <w:rFonts w:ascii="Consolas" w:eastAsiaTheme="majorEastAsia" w:hAnsi="Consolas"/>
+          <w:color w:val="000000"/>
+          <w:sz w:val="23"/>
+          <w:szCs w:val="23"/>
+        </w:rPr>
+        <w:t xml:space="preserve"> </w:t>
+      </w:r>
+      <w:r>
+        <w:rPr>
+          <w:rStyle w:val="token"/>
+          <w:rFonts w:ascii="Consolas" w:eastAsiaTheme="majorEastAsia" w:hAnsi="Consolas"/>
+          <w:color w:val="999999"/>
+          <w:sz w:val="23"/>
+          <w:szCs w:val="23"/>
+        </w:rPr>
+        <w:t>%}</w:t>
+      </w:r>
+    </w:p>
+    <w:p>
+      <w:pPr>
+        <w:pStyle w:val="HTMLPreformatted"/>
+        <w:pBdr>
+          <w:left w:val="single" w:sz="24" w:space="12" w:color="04AA6D"/>
+        </w:pBdr>
+        <w:shd w:val="clear" w:color="auto" w:fill="E7E9EB"/>
+        <w:spacing w:before="240" w:after="240"/>
+        <w:rPr>
+          <w:rStyle w:val="HTMLCode"/>
+          <w:rFonts w:ascii="Consolas" w:hAnsi="Consolas"/>
+          <w:color w:val="000000"/>
+          <w:sz w:val="23"/>
+          <w:szCs w:val="23"/>
+        </w:rPr>
+      </w:pPr>
+    </w:p>
+    <w:p>
+      <w:pPr>
+        <w:pStyle w:val="HTMLPreformatted"/>
+        <w:pBdr>
+          <w:left w:val="single" w:sz="24" w:space="12" w:color="04AA6D"/>
+        </w:pBdr>
+        <w:shd w:val="clear" w:color="auto" w:fill="E7E9EB"/>
+        <w:spacing w:before="240" w:after="240"/>
+        <w:rPr>
+          <w:rStyle w:val="HTMLCode"/>
+          <w:rFonts w:ascii="Consolas" w:hAnsi="Consolas"/>
+          <w:color w:val="000000"/>
+          <w:sz w:val="23"/>
+          <w:szCs w:val="23"/>
+        </w:rPr>
+      </w:pPr>
+    </w:p>
+    <w:p>
+      <w:pPr>
+        <w:pStyle w:val="HTMLPreformatted"/>
+        <w:pBdr>
+          <w:left w:val="single" w:sz="24" w:space="12" w:color="04AA6D"/>
+        </w:pBdr>
+        <w:shd w:val="clear" w:color="auto" w:fill="E7E9EB"/>
+        <w:spacing w:before="240" w:after="240"/>
+        <w:rPr>
+          <w:rStyle w:val="HTMLCode"/>
+          <w:rFonts w:ascii="Consolas" w:hAnsi="Consolas"/>
+          <w:color w:val="000000"/>
+          <w:sz w:val="23"/>
+          <w:szCs w:val="23"/>
+        </w:rPr>
+      </w:pPr>
+      <w:r>
+        <w:rPr>
+          <w:rStyle w:val="token"/>
+          <w:rFonts w:ascii="Consolas" w:eastAsiaTheme="majorEastAsia" w:hAnsi="Consolas"/>
+          <w:color w:val="999999"/>
+          <w:sz w:val="23"/>
+          <w:szCs w:val="23"/>
+        </w:rPr>
+        <w:t>{%</w:t>
+      </w:r>
+      <w:r>
+        <w:rPr>
+          <w:rStyle w:val="token"/>
+          <w:rFonts w:ascii="Consolas" w:eastAsiaTheme="majorEastAsia" w:hAnsi="Consolas"/>
+          <w:color w:val="000000"/>
+          <w:sz w:val="23"/>
+          <w:szCs w:val="23"/>
+        </w:rPr>
+        <w:t xml:space="preserve"> </w:t>
+      </w:r>
+      <w:r>
+        <w:rPr>
+          <w:rStyle w:val="token"/>
+          <w:rFonts w:ascii="Consolas" w:eastAsiaTheme="majorEastAsia" w:hAnsi="Consolas"/>
+          <w:color w:val="0077AA"/>
+          <w:sz w:val="23"/>
+          <w:szCs w:val="23"/>
+        </w:rPr>
+        <w:t>block</w:t>
+      </w:r>
+      <w:r>
+        <w:rPr>
+          <w:rStyle w:val="token"/>
+          <w:rFonts w:ascii="Consolas" w:eastAsiaTheme="majorEastAsia" w:hAnsi="Consolas"/>
+          <w:color w:val="000000"/>
+          <w:sz w:val="23"/>
+          <w:szCs w:val="23"/>
+        </w:rPr>
+        <w:t xml:space="preserve"> </w:t>
+      </w:r>
+      <w:r>
+        <w:rPr>
+          <w:rStyle w:val="token"/>
+          <w:rFonts w:ascii="Consolas" w:eastAsiaTheme="majorEastAsia" w:hAnsi="Consolas"/>
+          <w:color w:val="DD4A68"/>
+          <w:sz w:val="23"/>
+          <w:szCs w:val="23"/>
+        </w:rPr>
+        <w:t>content</w:t>
+      </w:r>
+      <w:r>
+        <w:rPr>
+          <w:rStyle w:val="token"/>
+          <w:rFonts w:ascii="Consolas" w:eastAsiaTheme="majorEastAsia" w:hAnsi="Consolas"/>
+          <w:color w:val="000000"/>
+          <w:sz w:val="23"/>
+          <w:szCs w:val="23"/>
+        </w:rPr>
+        <w:t xml:space="preserve"> </w:t>
+      </w:r>
+      <w:r>
+        <w:rPr>
+          <w:rStyle w:val="token"/>
+          <w:rFonts w:ascii="Consolas" w:eastAsiaTheme="majorEastAsia" w:hAnsi="Consolas"/>
+          <w:color w:val="999999"/>
+          <w:sz w:val="23"/>
+          <w:szCs w:val="23"/>
+        </w:rPr>
+        <w:t>%}</w:t>
+      </w:r>
+    </w:p>
+    <w:p>
+      <w:pPr>
+        <w:pStyle w:val="HTMLPreformatted"/>
+        <w:pBdr>
+          <w:left w:val="single" w:sz="24" w:space="12" w:color="04AA6D"/>
+        </w:pBdr>
+        <w:shd w:val="clear" w:color="auto" w:fill="E7E9EB"/>
+        <w:spacing w:before="240" w:after="240"/>
+        <w:rPr>
+          <w:rStyle w:val="HTMLCode"/>
+          <w:rFonts w:ascii="Consolas" w:hAnsi="Consolas"/>
+          <w:color w:val="000000"/>
+          <w:sz w:val="23"/>
+          <w:szCs w:val="23"/>
+        </w:rPr>
+      </w:pPr>
+      <w:r>
+        <w:rPr>
+          <w:rStyle w:val="HTMLCode"/>
+          <w:rFonts w:ascii="Consolas" w:hAnsi="Consolas"/>
+          <w:color w:val="000000"/>
+          <w:sz w:val="23"/>
+          <w:szCs w:val="23"/>
+        </w:rPr>
+        <w:t xml:space="preserve">  </w:t>
+      </w:r>
+      <w:r>
+        <w:rPr>
+          <w:rStyle w:val="token"/>
+          <w:rFonts w:ascii="Consolas" w:eastAsiaTheme="majorEastAsia" w:hAnsi="Consolas"/>
+          <w:color w:val="999999"/>
+          <w:sz w:val="23"/>
+          <w:szCs w:val="23"/>
+        </w:rPr>
+        <w:t>&lt;</w:t>
+      </w:r>
+      <w:r>
+        <w:rPr>
+          <w:rStyle w:val="token"/>
+          <w:rFonts w:ascii="Consolas" w:eastAsiaTheme="majorEastAsia" w:hAnsi="Consolas"/>
+          <w:color w:val="990055"/>
+          <w:sz w:val="23"/>
+          <w:szCs w:val="23"/>
+        </w:rPr>
+        <w:t>h1</w:t>
+      </w:r>
+      <w:r>
+        <w:rPr>
+          <w:rStyle w:val="token"/>
+          <w:rFonts w:ascii="Consolas" w:eastAsiaTheme="majorEastAsia" w:hAnsi="Consolas"/>
+          <w:color w:val="999999"/>
+          <w:sz w:val="23"/>
+          <w:szCs w:val="23"/>
+        </w:rPr>
+        <w:t>&gt;</w:t>
+      </w:r>
+      <w:r>
+        <w:rPr>
+          <w:rStyle w:val="HTMLCode"/>
+          <w:rFonts w:ascii="Consolas" w:hAnsi="Consolas"/>
+          <w:color w:val="000000"/>
+          <w:sz w:val="23"/>
+          <w:szCs w:val="23"/>
+        </w:rPr>
+        <w:t>Members</w:t>
+      </w:r>
+      <w:r>
+        <w:rPr>
+          <w:rStyle w:val="token"/>
+          <w:rFonts w:ascii="Consolas" w:eastAsiaTheme="majorEastAsia" w:hAnsi="Consolas"/>
+          <w:color w:val="999999"/>
+          <w:sz w:val="23"/>
+          <w:szCs w:val="23"/>
+        </w:rPr>
+        <w:t>&lt;/</w:t>
+      </w:r>
+      <w:r>
+        <w:rPr>
+          <w:rStyle w:val="token"/>
+          <w:rFonts w:ascii="Consolas" w:eastAsiaTheme="majorEastAsia" w:hAnsi="Consolas"/>
+          <w:color w:val="990055"/>
+          <w:sz w:val="23"/>
+          <w:szCs w:val="23"/>
+        </w:rPr>
+        <w:t>h1</w:t>
+      </w:r>
+      <w:r>
+        <w:rPr>
+          <w:rStyle w:val="token"/>
+          <w:rFonts w:ascii="Consolas" w:eastAsiaTheme="majorEastAsia" w:hAnsi="Consolas"/>
+          <w:color w:val="999999"/>
+          <w:sz w:val="23"/>
+          <w:szCs w:val="23"/>
+        </w:rPr>
+        <w:t>&gt;</w:t>
+      </w:r>
+    </w:p>
+    <w:p>
+      <w:pPr>
+        <w:pStyle w:val="HTMLPreformatted"/>
+        <w:pBdr>
+          <w:left w:val="single" w:sz="24" w:space="12" w:color="04AA6D"/>
+        </w:pBdr>
+        <w:shd w:val="clear" w:color="auto" w:fill="E7E9EB"/>
+        <w:spacing w:before="240" w:after="240"/>
+        <w:rPr>
+          <w:rStyle w:val="HTMLCode"/>
+          <w:rFonts w:ascii="Consolas" w:hAnsi="Consolas"/>
+          <w:color w:val="000000"/>
+          <w:sz w:val="23"/>
+          <w:szCs w:val="23"/>
+        </w:rPr>
+      </w:pPr>
+      <w:r>
+        <w:rPr>
+          <w:rStyle w:val="HTMLCode"/>
+          <w:rFonts w:ascii="Consolas" w:hAnsi="Consolas"/>
+          <w:color w:val="000000"/>
+          <w:sz w:val="23"/>
+          <w:szCs w:val="23"/>
+        </w:rPr>
+        <w:t xml:space="preserve">  </w:t>
+      </w:r>
+    </w:p>
+    <w:p>
+      <w:pPr>
+        <w:pStyle w:val="HTMLPreformatted"/>
+        <w:pBdr>
+          <w:left w:val="single" w:sz="24" w:space="12" w:color="04AA6D"/>
+        </w:pBdr>
+        <w:shd w:val="clear" w:color="auto" w:fill="E7E9EB"/>
+        <w:spacing w:before="240" w:after="240"/>
+        <w:rPr>
+          <w:rStyle w:val="HTMLCode"/>
+          <w:rFonts w:ascii="Consolas" w:hAnsi="Consolas"/>
+          <w:color w:val="000000"/>
+          <w:sz w:val="23"/>
+          <w:szCs w:val="23"/>
+        </w:rPr>
+      </w:pPr>
+      <w:r>
+        <w:rPr>
+          <w:rStyle w:val="HTMLCode"/>
+          <w:rFonts w:ascii="Consolas" w:hAnsi="Consolas"/>
+          <w:color w:val="000000"/>
+          <w:sz w:val="23"/>
+          <w:szCs w:val="23"/>
+        </w:rPr>
+        <w:lastRenderedPageBreak/>
+        <w:t xml:space="preserve">  </w:t>
+      </w:r>
+      <w:r>
+        <w:rPr>
+          <w:rStyle w:val="token"/>
+          <w:rFonts w:ascii="Consolas" w:eastAsiaTheme="majorEastAsia" w:hAnsi="Consolas"/>
+          <w:color w:val="999999"/>
+          <w:sz w:val="23"/>
+          <w:szCs w:val="23"/>
+        </w:rPr>
+        <w:t>&lt;</w:t>
+      </w:r>
+      <w:proofErr w:type="spellStart"/>
+      <w:proofErr w:type="gramStart"/>
+      <w:r>
+        <w:rPr>
+          <w:rStyle w:val="token"/>
+          <w:rFonts w:ascii="Consolas" w:eastAsiaTheme="majorEastAsia" w:hAnsi="Consolas"/>
+          <w:color w:val="990055"/>
+          <w:sz w:val="23"/>
+          <w:szCs w:val="23"/>
+        </w:rPr>
+        <w:t>ul</w:t>
+      </w:r>
+      <w:proofErr w:type="spellEnd"/>
+      <w:proofErr w:type="gramEnd"/>
+      <w:r>
+        <w:rPr>
+          <w:rStyle w:val="token"/>
+          <w:rFonts w:ascii="Consolas" w:eastAsiaTheme="majorEastAsia" w:hAnsi="Consolas"/>
+          <w:color w:val="999999"/>
+          <w:sz w:val="23"/>
+          <w:szCs w:val="23"/>
+        </w:rPr>
+        <w:t>&gt;</w:t>
+      </w:r>
+    </w:p>
+    <w:p>
+      <w:pPr>
+        <w:pStyle w:val="HTMLPreformatted"/>
+        <w:pBdr>
+          <w:left w:val="single" w:sz="24" w:space="12" w:color="04AA6D"/>
+        </w:pBdr>
+        <w:shd w:val="clear" w:color="auto" w:fill="E7E9EB"/>
+        <w:spacing w:before="240" w:after="240"/>
+        <w:rPr>
+          <w:rStyle w:val="HTMLCode"/>
+          <w:rFonts w:ascii="Consolas" w:hAnsi="Consolas"/>
+          <w:color w:val="000000"/>
+          <w:sz w:val="23"/>
+          <w:szCs w:val="23"/>
+        </w:rPr>
+      </w:pPr>
+      <w:r>
+        <w:rPr>
+          <w:rStyle w:val="HTMLCode"/>
+          <w:rFonts w:ascii="Consolas" w:hAnsi="Consolas"/>
+          <w:color w:val="000000"/>
+          <w:sz w:val="23"/>
+          <w:szCs w:val="23"/>
+        </w:rPr>
+        <w:t xml:space="preserve">    </w:t>
+      </w:r>
+      <w:r>
+        <w:rPr>
+          <w:rStyle w:val="token"/>
+          <w:rFonts w:ascii="Consolas" w:eastAsiaTheme="majorEastAsia" w:hAnsi="Consolas"/>
+          <w:color w:val="999999"/>
+          <w:sz w:val="23"/>
+          <w:szCs w:val="23"/>
+        </w:rPr>
+        <w:t>{%</w:t>
+      </w:r>
+      <w:r>
+        <w:rPr>
+          <w:rStyle w:val="token"/>
+          <w:rFonts w:ascii="Consolas" w:eastAsiaTheme="majorEastAsia" w:hAnsi="Consolas"/>
+          <w:color w:val="000000"/>
+          <w:sz w:val="23"/>
+          <w:szCs w:val="23"/>
+        </w:rPr>
+        <w:t xml:space="preserve"> </w:t>
+      </w:r>
+      <w:r>
+        <w:rPr>
+          <w:rStyle w:val="token"/>
+          <w:rFonts w:ascii="Consolas" w:eastAsiaTheme="majorEastAsia" w:hAnsi="Consolas"/>
+          <w:color w:val="0077AA"/>
+          <w:sz w:val="23"/>
+          <w:szCs w:val="23"/>
+        </w:rPr>
+        <w:t>for</w:t>
+      </w:r>
+      <w:r>
+        <w:rPr>
+          <w:rStyle w:val="token"/>
+          <w:rFonts w:ascii="Consolas" w:eastAsiaTheme="majorEastAsia" w:hAnsi="Consolas"/>
+          <w:color w:val="000000"/>
+          <w:sz w:val="23"/>
+          <w:szCs w:val="23"/>
+        </w:rPr>
+        <w:t xml:space="preserve"> </w:t>
+      </w:r>
+      <w:r>
+        <w:rPr>
+          <w:rStyle w:val="token"/>
+          <w:rFonts w:ascii="Consolas" w:eastAsiaTheme="majorEastAsia" w:hAnsi="Consolas"/>
+          <w:color w:val="DD4A68"/>
+          <w:sz w:val="23"/>
+          <w:szCs w:val="23"/>
+        </w:rPr>
+        <w:t>x</w:t>
+      </w:r>
+      <w:r>
+        <w:rPr>
+          <w:rStyle w:val="token"/>
+          <w:rFonts w:ascii="Consolas" w:eastAsiaTheme="majorEastAsia" w:hAnsi="Consolas"/>
+          <w:color w:val="000000"/>
+          <w:sz w:val="23"/>
+          <w:szCs w:val="23"/>
+        </w:rPr>
+        <w:t xml:space="preserve"> </w:t>
+      </w:r>
+      <w:r>
+        <w:rPr>
+          <w:rStyle w:val="token"/>
+          <w:rFonts w:ascii="Consolas" w:eastAsiaTheme="majorEastAsia" w:hAnsi="Consolas"/>
+          <w:color w:val="0077AA"/>
+          <w:sz w:val="23"/>
+          <w:szCs w:val="23"/>
+        </w:rPr>
+        <w:t>in</w:t>
+      </w:r>
+      <w:r>
+        <w:rPr>
+          <w:rStyle w:val="token"/>
+          <w:rFonts w:ascii="Consolas" w:eastAsiaTheme="majorEastAsia" w:hAnsi="Consolas"/>
+          <w:color w:val="000000"/>
+          <w:sz w:val="23"/>
+          <w:szCs w:val="23"/>
+        </w:rPr>
+        <w:t xml:space="preserve"> </w:t>
+      </w:r>
+      <w:proofErr w:type="spellStart"/>
+      <w:r>
+        <w:rPr>
+          <w:rStyle w:val="token"/>
+          <w:rFonts w:ascii="Consolas" w:eastAsiaTheme="majorEastAsia" w:hAnsi="Consolas"/>
+          <w:color w:val="DD4A68"/>
+          <w:sz w:val="23"/>
+          <w:szCs w:val="23"/>
+        </w:rPr>
+        <w:t>mymembers</w:t>
+      </w:r>
+      <w:proofErr w:type="spellEnd"/>
+      <w:r>
+        <w:rPr>
+          <w:rStyle w:val="token"/>
+          <w:rFonts w:ascii="Consolas" w:eastAsiaTheme="majorEastAsia" w:hAnsi="Consolas"/>
+          <w:color w:val="000000"/>
+          <w:sz w:val="23"/>
+          <w:szCs w:val="23"/>
+        </w:rPr>
+        <w:t xml:space="preserve"> </w:t>
+      </w:r>
+      <w:r>
+        <w:rPr>
+          <w:rStyle w:val="token"/>
+          <w:rFonts w:ascii="Consolas" w:eastAsiaTheme="majorEastAsia" w:hAnsi="Consolas"/>
+          <w:color w:val="999999"/>
+          <w:sz w:val="23"/>
+          <w:szCs w:val="23"/>
+        </w:rPr>
+        <w:t>%}</w:t>
+      </w:r>
+    </w:p>
+    <w:p>
+      <w:pPr>
+        <w:pStyle w:val="HTMLPreformatted"/>
+        <w:pBdr>
+          <w:left w:val="single" w:sz="24" w:space="12" w:color="04AA6D"/>
+        </w:pBdr>
+        <w:shd w:val="clear" w:color="auto" w:fill="E7E9EB"/>
+        <w:spacing w:before="240" w:after="240"/>
+        <w:rPr>
+          <w:rStyle w:val="HTMLCode"/>
+          <w:rFonts w:ascii="Consolas" w:hAnsi="Consolas"/>
+          <w:color w:val="000000"/>
+          <w:sz w:val="23"/>
+          <w:szCs w:val="23"/>
+        </w:rPr>
+      </w:pPr>
+      <w:r>
+        <w:rPr>
+          <w:rStyle w:val="HTMLCode"/>
+          <w:rFonts w:ascii="Consolas" w:hAnsi="Consolas"/>
+          <w:color w:val="000000"/>
+          <w:sz w:val="23"/>
+          <w:szCs w:val="23"/>
+        </w:rPr>
+        <w:t xml:space="preserve">      </w:t>
+      </w:r>
+      <w:r>
+        <w:rPr>
+          <w:rStyle w:val="token"/>
+          <w:rFonts w:ascii="Consolas" w:eastAsiaTheme="majorEastAsia" w:hAnsi="Consolas"/>
+          <w:color w:val="999999"/>
+          <w:sz w:val="23"/>
+          <w:szCs w:val="23"/>
+        </w:rPr>
+        <w:t>&lt;</w:t>
+      </w:r>
+      <w:r>
+        <w:rPr>
+          <w:rStyle w:val="token"/>
+          <w:rFonts w:ascii="Consolas" w:eastAsiaTheme="majorEastAsia" w:hAnsi="Consolas"/>
+          <w:color w:val="990055"/>
+          <w:sz w:val="23"/>
+          <w:szCs w:val="23"/>
+        </w:rPr>
+        <w:t>li</w:t>
+      </w:r>
+      <w:r>
+        <w:rPr>
+          <w:rStyle w:val="token"/>
+          <w:rFonts w:ascii="Consolas" w:eastAsiaTheme="majorEastAsia" w:hAnsi="Consolas"/>
+          <w:color w:val="999999"/>
+          <w:sz w:val="23"/>
+          <w:szCs w:val="23"/>
+        </w:rPr>
+        <w:t>&gt;&lt;</w:t>
+      </w:r>
+      <w:r>
+        <w:rPr>
+          <w:rStyle w:val="token"/>
+          <w:rFonts w:ascii="Consolas" w:eastAsiaTheme="majorEastAsia" w:hAnsi="Consolas"/>
+          <w:color w:val="990055"/>
+          <w:sz w:val="23"/>
+          <w:szCs w:val="23"/>
+        </w:rPr>
+        <w:t xml:space="preserve">a </w:t>
+      </w:r>
+      <w:r>
+        <w:rPr>
+          <w:rStyle w:val="token"/>
+          <w:rFonts w:ascii="Consolas" w:eastAsiaTheme="majorEastAsia" w:hAnsi="Consolas"/>
+          <w:color w:val="669900"/>
+          <w:sz w:val="23"/>
+          <w:szCs w:val="23"/>
+        </w:rPr>
+        <w:t>href</w:t>
+      </w:r>
+      <w:r>
+        <w:rPr>
+          <w:rStyle w:val="token"/>
+          <w:rFonts w:ascii="Consolas" w:eastAsiaTheme="majorEastAsia" w:hAnsi="Consolas"/>
+          <w:color w:val="999999"/>
+          <w:sz w:val="23"/>
+          <w:szCs w:val="23"/>
+        </w:rPr>
+        <w:t>="</w:t>
+      </w:r>
+      <w:r>
+        <w:rPr>
+          <w:rStyle w:val="token"/>
+          <w:rFonts w:ascii="Consolas" w:eastAsiaTheme="majorEastAsia" w:hAnsi="Consolas"/>
+          <w:color w:val="0077AA"/>
+          <w:sz w:val="23"/>
+          <w:szCs w:val="23"/>
+        </w:rPr>
+        <w:t>details/</w:t>
+      </w:r>
+      <w:r>
+        <w:rPr>
+          <w:rStyle w:val="token"/>
+          <w:rFonts w:ascii="Consolas" w:eastAsiaTheme="majorEastAsia" w:hAnsi="Consolas"/>
+          <w:color w:val="999999"/>
+          <w:sz w:val="23"/>
+          <w:szCs w:val="23"/>
+        </w:rPr>
+        <w:t>{{</w:t>
+      </w:r>
+      <w:r>
+        <w:rPr>
+          <w:rStyle w:val="token"/>
+          <w:rFonts w:ascii="Consolas" w:eastAsiaTheme="majorEastAsia" w:hAnsi="Consolas"/>
+          <w:color w:val="0077AA"/>
+          <w:sz w:val="23"/>
+          <w:szCs w:val="23"/>
+        </w:rPr>
+        <w:t xml:space="preserve"> </w:t>
+      </w:r>
+      <w:r>
+        <w:rPr>
+          <w:rStyle w:val="token"/>
+          <w:rFonts w:ascii="Consolas" w:eastAsiaTheme="majorEastAsia" w:hAnsi="Consolas"/>
+          <w:color w:val="DD4A68"/>
+          <w:sz w:val="23"/>
+          <w:szCs w:val="23"/>
+        </w:rPr>
+        <w:t>x</w:t>
+      </w:r>
+      <w:r>
+        <w:rPr>
+          <w:rStyle w:val="token"/>
+          <w:rFonts w:ascii="Consolas" w:eastAsiaTheme="majorEastAsia" w:hAnsi="Consolas"/>
+          <w:color w:val="999999"/>
+          <w:sz w:val="23"/>
+          <w:szCs w:val="23"/>
+        </w:rPr>
+        <w:t>.</w:t>
+      </w:r>
+      <w:r>
+        <w:rPr>
+          <w:rStyle w:val="token"/>
+          <w:rFonts w:ascii="Consolas" w:eastAsiaTheme="majorEastAsia" w:hAnsi="Consolas"/>
+          <w:color w:val="DD4A68"/>
+          <w:sz w:val="23"/>
+          <w:szCs w:val="23"/>
+        </w:rPr>
+        <w:t>id</w:t>
+      </w:r>
+      <w:r>
+        <w:rPr>
+          <w:rStyle w:val="token"/>
+          <w:rFonts w:ascii="Consolas" w:eastAsiaTheme="majorEastAsia" w:hAnsi="Consolas"/>
+          <w:color w:val="0077AA"/>
+          <w:sz w:val="23"/>
+          <w:szCs w:val="23"/>
+        </w:rPr>
+        <w:t xml:space="preserve"> </w:t>
+      </w:r>
+      <w:r>
+        <w:rPr>
+          <w:rStyle w:val="token"/>
+          <w:rFonts w:ascii="Consolas" w:eastAsiaTheme="majorEastAsia" w:hAnsi="Consolas"/>
+          <w:color w:val="999999"/>
+          <w:sz w:val="23"/>
+          <w:szCs w:val="23"/>
+        </w:rPr>
+        <w:t>}}"&gt;{{</w:t>
+      </w:r>
+      <w:r>
+        <w:rPr>
+          <w:rStyle w:val="token"/>
+          <w:rFonts w:ascii="Consolas" w:eastAsiaTheme="majorEastAsia" w:hAnsi="Consolas"/>
+          <w:color w:val="000000"/>
+          <w:sz w:val="23"/>
+          <w:szCs w:val="23"/>
+        </w:rPr>
+        <w:t xml:space="preserve"> </w:t>
+      </w:r>
+      <w:proofErr w:type="spellStart"/>
+      <w:r>
+        <w:rPr>
+          <w:rStyle w:val="token"/>
+          <w:rFonts w:ascii="Consolas" w:eastAsiaTheme="majorEastAsia" w:hAnsi="Consolas"/>
+          <w:color w:val="DD4A68"/>
+          <w:sz w:val="23"/>
+          <w:szCs w:val="23"/>
+        </w:rPr>
+        <w:t>x</w:t>
+      </w:r>
+      <w:r>
+        <w:rPr>
+          <w:rStyle w:val="token"/>
+          <w:rFonts w:ascii="Consolas" w:eastAsiaTheme="majorEastAsia" w:hAnsi="Consolas"/>
+          <w:color w:val="999999"/>
+          <w:sz w:val="23"/>
+          <w:szCs w:val="23"/>
+        </w:rPr>
+        <w:t>.</w:t>
+      </w:r>
+      <w:r>
+        <w:rPr>
+          <w:rStyle w:val="token"/>
+          <w:rFonts w:ascii="Consolas" w:eastAsiaTheme="majorEastAsia" w:hAnsi="Consolas"/>
+          <w:color w:val="DD4A68"/>
+          <w:sz w:val="23"/>
+          <w:szCs w:val="23"/>
+        </w:rPr>
+        <w:t>firstname</w:t>
+      </w:r>
+      <w:proofErr w:type="spellEnd"/>
+      <w:r>
+        <w:rPr>
+          <w:rStyle w:val="token"/>
+          <w:rFonts w:ascii="Consolas" w:eastAsiaTheme="majorEastAsia" w:hAnsi="Consolas"/>
+          <w:color w:val="000000"/>
+          <w:sz w:val="23"/>
+          <w:szCs w:val="23"/>
+        </w:rPr>
+        <w:t xml:space="preserve"> </w:t>
+      </w:r>
+      <w:r>
+        <w:rPr>
+          <w:rStyle w:val="token"/>
+          <w:rFonts w:ascii="Consolas" w:eastAsiaTheme="majorEastAsia" w:hAnsi="Consolas"/>
+          <w:color w:val="999999"/>
+          <w:sz w:val="23"/>
+          <w:szCs w:val="23"/>
+        </w:rPr>
+        <w:t>}}</w:t>
+      </w:r>
+      <w:r>
+        <w:rPr>
+          <w:rStyle w:val="HTMLCode"/>
+          <w:rFonts w:ascii="Consolas" w:hAnsi="Consolas"/>
+          <w:color w:val="000000"/>
+          <w:sz w:val="23"/>
+          <w:szCs w:val="23"/>
+        </w:rPr>
+        <w:t xml:space="preserve"> </w:t>
+      </w:r>
+      <w:r>
+        <w:rPr>
+          <w:rStyle w:val="token"/>
+          <w:rFonts w:ascii="Consolas" w:eastAsiaTheme="majorEastAsia" w:hAnsi="Consolas"/>
+          <w:color w:val="999999"/>
+          <w:sz w:val="23"/>
+          <w:szCs w:val="23"/>
+        </w:rPr>
+        <w:t>{{</w:t>
+      </w:r>
+      <w:r>
+        <w:rPr>
+          <w:rStyle w:val="token"/>
+          <w:rFonts w:ascii="Consolas" w:eastAsiaTheme="majorEastAsia" w:hAnsi="Consolas"/>
+          <w:color w:val="000000"/>
+          <w:sz w:val="23"/>
+          <w:szCs w:val="23"/>
+        </w:rPr>
+        <w:t xml:space="preserve"> </w:t>
+      </w:r>
+      <w:proofErr w:type="spellStart"/>
+      <w:r>
+        <w:rPr>
+          <w:rStyle w:val="token"/>
+          <w:rFonts w:ascii="Consolas" w:eastAsiaTheme="majorEastAsia" w:hAnsi="Consolas"/>
+          <w:color w:val="DD4A68"/>
+          <w:sz w:val="23"/>
+          <w:szCs w:val="23"/>
+        </w:rPr>
+        <w:t>x</w:t>
+      </w:r>
+      <w:r>
+        <w:rPr>
+          <w:rStyle w:val="token"/>
+          <w:rFonts w:ascii="Consolas" w:eastAsiaTheme="majorEastAsia" w:hAnsi="Consolas"/>
+          <w:color w:val="999999"/>
+          <w:sz w:val="23"/>
+          <w:szCs w:val="23"/>
+        </w:rPr>
+        <w:t>.</w:t>
+      </w:r>
+      <w:r>
+        <w:rPr>
+          <w:rStyle w:val="token"/>
+          <w:rFonts w:ascii="Consolas" w:eastAsiaTheme="majorEastAsia" w:hAnsi="Consolas"/>
+          <w:color w:val="DD4A68"/>
+          <w:sz w:val="23"/>
+          <w:szCs w:val="23"/>
+        </w:rPr>
+        <w:t>lastname</w:t>
+      </w:r>
+      <w:proofErr w:type="spellEnd"/>
+      <w:r>
+        <w:rPr>
+          <w:rStyle w:val="token"/>
+          <w:rFonts w:ascii="Consolas" w:eastAsiaTheme="majorEastAsia" w:hAnsi="Consolas"/>
+          <w:color w:val="000000"/>
+          <w:sz w:val="23"/>
+          <w:szCs w:val="23"/>
+        </w:rPr>
+        <w:t xml:space="preserve"> </w:t>
+      </w:r>
+      <w:r>
+        <w:rPr>
+          <w:rStyle w:val="token"/>
+          <w:rFonts w:ascii="Consolas" w:eastAsiaTheme="majorEastAsia" w:hAnsi="Consolas"/>
+          <w:color w:val="999999"/>
+          <w:sz w:val="23"/>
+          <w:szCs w:val="23"/>
+        </w:rPr>
+        <w:t>}}&lt;/</w:t>
+      </w:r>
+      <w:r>
+        <w:rPr>
+          <w:rStyle w:val="token"/>
+          <w:rFonts w:ascii="Consolas" w:eastAsiaTheme="majorEastAsia" w:hAnsi="Consolas"/>
+          <w:color w:val="990055"/>
+          <w:sz w:val="23"/>
+          <w:szCs w:val="23"/>
+        </w:rPr>
+        <w:t>a</w:t>
+      </w:r>
+      <w:r>
+        <w:rPr>
+          <w:rStyle w:val="token"/>
+          <w:rFonts w:ascii="Consolas" w:eastAsiaTheme="majorEastAsia" w:hAnsi="Consolas"/>
+          <w:color w:val="999999"/>
+          <w:sz w:val="23"/>
+          <w:szCs w:val="23"/>
+        </w:rPr>
+        <w:t>&gt;&lt;/</w:t>
+      </w:r>
+      <w:r>
+        <w:rPr>
+          <w:rStyle w:val="token"/>
+          <w:rFonts w:ascii="Consolas" w:eastAsiaTheme="majorEastAsia" w:hAnsi="Consolas"/>
+          <w:color w:val="990055"/>
+          <w:sz w:val="23"/>
+          <w:szCs w:val="23"/>
+        </w:rPr>
+        <w:t>li</w:t>
+      </w:r>
+      <w:r>
+        <w:rPr>
+          <w:rStyle w:val="token"/>
+          <w:rFonts w:ascii="Consolas" w:eastAsiaTheme="majorEastAsia" w:hAnsi="Consolas"/>
+          <w:color w:val="999999"/>
+          <w:sz w:val="23"/>
+          <w:szCs w:val="23"/>
+        </w:rPr>
+        <w:t>&gt;</w:t>
+      </w:r>
+    </w:p>
+    <w:p>
+      <w:pPr>
+        <w:pStyle w:val="HTMLPreformatted"/>
+        <w:pBdr>
+          <w:left w:val="single" w:sz="24" w:space="12" w:color="04AA6D"/>
+        </w:pBdr>
+        <w:shd w:val="clear" w:color="auto" w:fill="E7E9EB"/>
+        <w:spacing w:before="240" w:after="240"/>
+        <w:rPr>
+          <w:rStyle w:val="HTMLCode"/>
+          <w:rFonts w:ascii="Consolas" w:hAnsi="Consolas"/>
+          <w:color w:val="000000"/>
+          <w:sz w:val="23"/>
+          <w:szCs w:val="23"/>
+        </w:rPr>
+      </w:pPr>
+      <w:r>
+        <w:rPr>
+          <w:rStyle w:val="HTMLCode"/>
+          <w:rFonts w:ascii="Consolas" w:hAnsi="Consolas"/>
+          <w:color w:val="000000"/>
+          <w:sz w:val="23"/>
+          <w:szCs w:val="23"/>
+        </w:rPr>
+        <w:t xml:space="preserve">    </w:t>
+      </w:r>
+      <w:r>
+        <w:rPr>
+          <w:rStyle w:val="token"/>
+          <w:rFonts w:ascii="Consolas" w:eastAsiaTheme="majorEastAsia" w:hAnsi="Consolas"/>
+          <w:color w:val="999999"/>
+          <w:sz w:val="23"/>
+          <w:szCs w:val="23"/>
+        </w:rPr>
+        <w:t>{%</w:t>
+      </w:r>
+      <w:r>
+        <w:rPr>
+          <w:rStyle w:val="token"/>
+          <w:rFonts w:ascii="Consolas" w:eastAsiaTheme="majorEastAsia" w:hAnsi="Consolas"/>
+          <w:color w:val="000000"/>
+          <w:sz w:val="23"/>
+          <w:szCs w:val="23"/>
+        </w:rPr>
+        <w:t xml:space="preserve"> </w:t>
+      </w:r>
+      <w:proofErr w:type="spellStart"/>
+      <w:r>
+        <w:rPr>
+          <w:rStyle w:val="token"/>
+          <w:rFonts w:ascii="Consolas" w:eastAsiaTheme="majorEastAsia" w:hAnsi="Consolas"/>
+          <w:color w:val="0077AA"/>
+          <w:sz w:val="23"/>
+          <w:szCs w:val="23"/>
+        </w:rPr>
+        <w:t>endfor</w:t>
+      </w:r>
+      <w:proofErr w:type="spellEnd"/>
+      <w:r>
+        <w:rPr>
+          <w:rStyle w:val="token"/>
+          <w:rFonts w:ascii="Consolas" w:eastAsiaTheme="majorEastAsia" w:hAnsi="Consolas"/>
+          <w:color w:val="000000"/>
+          <w:sz w:val="23"/>
+          <w:szCs w:val="23"/>
+        </w:rPr>
+        <w:t xml:space="preserve"> </w:t>
+      </w:r>
+      <w:r>
+        <w:rPr>
+          <w:rStyle w:val="token"/>
+          <w:rFonts w:ascii="Consolas" w:eastAsiaTheme="majorEastAsia" w:hAnsi="Consolas"/>
+          <w:color w:val="999999"/>
+          <w:sz w:val="23"/>
+          <w:szCs w:val="23"/>
+        </w:rPr>
+        <w:t>%}</w:t>
+      </w:r>
+    </w:p>
+    <w:p>
+      <w:pPr>
+        <w:pStyle w:val="HTMLPreformatted"/>
+        <w:pBdr>
+          <w:left w:val="single" w:sz="24" w:space="12" w:color="04AA6D"/>
+        </w:pBdr>
+        <w:shd w:val="clear" w:color="auto" w:fill="E7E9EB"/>
+        <w:spacing w:before="240" w:after="240"/>
+        <w:rPr>
+          <w:rStyle w:val="HTMLCode"/>
+          <w:rFonts w:ascii="Consolas" w:hAnsi="Consolas"/>
+          <w:color w:val="000000"/>
+          <w:sz w:val="23"/>
+          <w:szCs w:val="23"/>
+        </w:rPr>
+      </w:pPr>
+      <w:r>
+        <w:rPr>
+          <w:rStyle w:val="HTMLCode"/>
+          <w:rFonts w:ascii="Consolas" w:hAnsi="Consolas"/>
+          <w:color w:val="000000"/>
+          <w:sz w:val="23"/>
+          <w:szCs w:val="23"/>
+        </w:rPr>
+        <w:t xml:space="preserve">  </w:t>
+      </w:r>
+      <w:r>
+        <w:rPr>
+          <w:rStyle w:val="token"/>
+          <w:rFonts w:ascii="Consolas" w:eastAsiaTheme="majorEastAsia" w:hAnsi="Consolas"/>
+          <w:color w:val="999999"/>
+          <w:sz w:val="23"/>
+          <w:szCs w:val="23"/>
+        </w:rPr>
+        <w:t>&lt;/</w:t>
+      </w:r>
+      <w:proofErr w:type="spellStart"/>
+      <w:r>
+        <w:rPr>
+          <w:rStyle w:val="token"/>
+          <w:rFonts w:ascii="Consolas" w:eastAsiaTheme="majorEastAsia" w:hAnsi="Consolas"/>
+          <w:color w:val="990055"/>
+          <w:sz w:val="23"/>
+          <w:szCs w:val="23"/>
+        </w:rPr>
+        <w:t>ul</w:t>
+      </w:r>
+      <w:proofErr w:type="spellEnd"/>
+      <w:r>
+        <w:rPr>
+          <w:rStyle w:val="token"/>
+          <w:rFonts w:ascii="Consolas" w:eastAsiaTheme="majorEastAsia" w:hAnsi="Consolas"/>
+          <w:color w:val="999999"/>
+          <w:sz w:val="23"/>
+          <w:szCs w:val="23"/>
+        </w:rPr>
+        <w:t>&gt;</w:t>
+      </w:r>
+    </w:p>
+    <w:p>
+      <w:pPr>
+        <w:pStyle w:val="HTMLPreformatted"/>
+        <w:pBdr>
+          <w:left w:val="single" w:sz="24" w:space="12" w:color="04AA6D"/>
+        </w:pBdr>
+        <w:shd w:val="clear" w:color="auto" w:fill="E7E9EB"/>
+        <w:spacing w:before="240" w:after="240"/>
+        <w:rPr>
+          <w:rStyle w:val="HTMLCode"/>
+          <w:rFonts w:ascii="Consolas" w:hAnsi="Consolas"/>
+          <w:color w:val="000000"/>
+          <w:sz w:val="23"/>
+          <w:szCs w:val="23"/>
+        </w:rPr>
+      </w:pPr>
+      <w:r>
+        <w:rPr>
+          <w:rStyle w:val="token"/>
+          <w:rFonts w:ascii="Consolas" w:eastAsiaTheme="majorEastAsia" w:hAnsi="Consolas"/>
+          <w:color w:val="999999"/>
+          <w:sz w:val="23"/>
+          <w:szCs w:val="23"/>
+        </w:rPr>
+        <w:t>{%</w:t>
+      </w:r>
+      <w:r>
+        <w:rPr>
+          <w:rStyle w:val="token"/>
+          <w:rFonts w:ascii="Consolas" w:eastAsiaTheme="majorEastAsia" w:hAnsi="Consolas"/>
+          <w:color w:val="000000"/>
+          <w:sz w:val="23"/>
+          <w:szCs w:val="23"/>
+        </w:rPr>
+        <w:t xml:space="preserve"> </w:t>
+      </w:r>
+      <w:proofErr w:type="spellStart"/>
+      <w:r>
+        <w:rPr>
+          <w:rStyle w:val="token"/>
+          <w:rFonts w:ascii="Consolas" w:eastAsiaTheme="majorEastAsia" w:hAnsi="Consolas"/>
+          <w:color w:val="0077AA"/>
+          <w:sz w:val="23"/>
+          <w:szCs w:val="23"/>
+        </w:rPr>
+        <w:t>endblock</w:t>
+      </w:r>
+      <w:proofErr w:type="spellEnd"/>
+      <w:r>
+        <w:rPr>
+          <w:rStyle w:val="token"/>
+          <w:rFonts w:ascii="Consolas" w:eastAsiaTheme="majorEastAsia" w:hAnsi="Consolas"/>
+          <w:color w:val="000000"/>
+          <w:sz w:val="23"/>
+          <w:szCs w:val="23"/>
+        </w:rPr>
+        <w:t xml:space="preserve"> </w:t>
+      </w:r>
+      <w:r>
+        <w:rPr>
+          <w:rStyle w:val="token"/>
+          <w:rFonts w:ascii="Consolas" w:eastAsiaTheme="majorEastAsia" w:hAnsi="Consolas"/>
+          <w:color w:val="999999"/>
+          <w:sz w:val="23"/>
+          <w:szCs w:val="23"/>
+        </w:rPr>
+        <w:t>%}</w:t>
+      </w:r>
+    </w:p>
+    <w:p>
+      <w:pPr>
+        <w:shd w:val="clear" w:color="auto" w:fill="E7E9EB"/>
+        <w:rPr>
+          <w:rFonts w:ascii="Verdana" w:hAnsi="Verdana"/>
+          <w:color w:val="000000"/>
+          <w:sz w:val="23"/>
+          <w:szCs w:val="23"/>
+        </w:rPr>
+      </w:pPr>
+      <w:hyperlink r:id="rId11" w:tgtFrame="_blank" w:history="1">
+        <w:r>
+          <w:rPr>
+            <w:rStyle w:val="Hyperlink"/>
+            <w:rFonts w:ascii="Arial" w:hAnsi="Arial" w:cs="Arial"/>
+            <w:color w:val="FFFFFF"/>
+            <w:sz w:val="26"/>
+            <w:szCs w:val="26"/>
+            <w:bdr w:val="none" w:sz="0" w:space="0" w:color="auto" w:frame="1"/>
+            <w:shd w:val="clear" w:color="auto" w:fill="4CAF50"/>
+          </w:rPr>
+          <w:t>Run Example »</w:t>
+        </w:r>
+      </w:hyperlink>
+    </w:p>
+    <w:p>
+      <w:pPr>
+        <w:pStyle w:val="Heading3"/>
+        <w:shd w:val="clear" w:color="auto" w:fill="E7E9EB"/>
+        <w:spacing w:before="150" w:after="150"/>
+        <w:rPr>
+          <w:rFonts w:ascii="Segoe UI" w:hAnsi="Segoe UI" w:cs="Segoe UI"/>
+          <w:color w:val="000000"/>
+          <w:sz w:val="36"/>
+          <w:szCs w:val="36"/>
+        </w:rPr>
+      </w:pPr>
+      <w:r>
+        <w:rPr>
+          <w:rFonts w:ascii="Segoe UI" w:hAnsi="Segoe UI" w:cs="Segoe UI"/>
+          <w:b/>
+          <w:bCs/>
+          <w:color w:val="000000"/>
+          <w:sz w:val="36"/>
+          <w:szCs w:val="36"/>
+        </w:rPr>
+        <w:t>Details</w:t>
+      </w:r>
+    </w:p>
+    <w:p>
+      <w:pPr>
+        <w:pStyle w:val="w3-responsive"/>
+        <w:shd w:val="clear" w:color="auto" w:fill="E7E9EB"/>
+        <w:spacing w:before="240" w:beforeAutospacing="0" w:after="240" w:afterAutospacing="0"/>
+        <w:rPr>
+          <w:rFonts w:ascii="Verdana" w:hAnsi="Verdana"/>
+          <w:color w:val="000000"/>
+          <w:sz w:val="23"/>
+          <w:szCs w:val="23"/>
+        </w:rPr>
+      </w:pPr>
+      <w:proofErr w:type="spellStart"/>
+      <w:r>
+        <w:rPr>
+          <w:rStyle w:val="HTMLCode"/>
+          <w:rFonts w:ascii="Consolas" w:hAnsi="Consolas"/>
+          <w:color w:val="DC143C"/>
+          <w:sz w:val="24"/>
+          <w:szCs w:val="24"/>
+        </w:rPr>
+        <w:t>my_tennis_club</w:t>
+      </w:r>
+      <w:proofErr w:type="spellEnd"/>
+      <w:r>
+        <w:rPr>
+          <w:rStyle w:val="HTMLCode"/>
+          <w:rFonts w:ascii="Consolas" w:hAnsi="Consolas"/>
+          <w:color w:val="DC143C"/>
+          <w:sz w:val="24"/>
+          <w:szCs w:val="24"/>
+        </w:rPr>
+        <w:t>/members/templates/details.html</w:t>
+      </w:r>
+      <w:r>
+        <w:rPr>
+          <w:rFonts w:ascii="Verdana" w:hAnsi="Verdana"/>
+          <w:color w:val="000000"/>
+          <w:sz w:val="23"/>
+          <w:szCs w:val="23"/>
+        </w:rPr>
+        <w:t>:</w:t>
+      </w:r>
+    </w:p>
+    <w:p>
+      <w:pPr>
+        <w:pStyle w:val="HTMLPreformatted"/>
+        <w:pBdr>
+          <w:left w:val="single" w:sz="24" w:space="12" w:color="04AA6D"/>
+        </w:pBdr>
+        <w:shd w:val="clear" w:color="auto" w:fill="E7E9EB"/>
+        <w:spacing w:before="240" w:after="240"/>
+        <w:rPr>
+          <w:rStyle w:val="HTMLCode"/>
+          <w:rFonts w:ascii="Consolas" w:hAnsi="Consolas"/>
+          <w:color w:val="000000"/>
+          <w:sz w:val="23"/>
+          <w:szCs w:val="23"/>
+        </w:rPr>
+      </w:pPr>
+      <w:r>
+        <w:rPr>
+          <w:rStyle w:val="token"/>
+          <w:rFonts w:ascii="Consolas" w:eastAsiaTheme="majorEastAsia" w:hAnsi="Consolas"/>
+          <w:color w:val="999999"/>
+          <w:sz w:val="23"/>
+          <w:szCs w:val="23"/>
+        </w:rPr>
+        <w:t>{%</w:t>
+      </w:r>
+      <w:r>
+        <w:rPr>
+          <w:rStyle w:val="token"/>
+          <w:rFonts w:ascii="Consolas" w:eastAsiaTheme="majorEastAsia" w:hAnsi="Consolas"/>
+          <w:color w:val="000000"/>
+          <w:sz w:val="23"/>
+          <w:szCs w:val="23"/>
+        </w:rPr>
+        <w:t xml:space="preserve"> </w:t>
+      </w:r>
+      <w:r>
+        <w:rPr>
+          <w:rStyle w:val="token"/>
+          <w:rFonts w:ascii="Consolas" w:eastAsiaTheme="majorEastAsia" w:hAnsi="Consolas"/>
+          <w:color w:val="0077AA"/>
+          <w:sz w:val="23"/>
+          <w:szCs w:val="23"/>
+        </w:rPr>
+        <w:t>extends</w:t>
+      </w:r>
+      <w:r>
+        <w:rPr>
+          <w:rStyle w:val="token"/>
+          <w:rFonts w:ascii="Consolas" w:eastAsiaTheme="majorEastAsia" w:hAnsi="Consolas"/>
+          <w:color w:val="000000"/>
+          <w:sz w:val="23"/>
+          <w:szCs w:val="23"/>
+        </w:rPr>
+        <w:t xml:space="preserve"> </w:t>
+      </w:r>
+      <w:r>
+        <w:rPr>
+          <w:rStyle w:val="token"/>
+          <w:rFonts w:ascii="Consolas" w:eastAsiaTheme="majorEastAsia" w:hAnsi="Consolas"/>
+          <w:color w:val="669900"/>
+          <w:sz w:val="23"/>
+          <w:szCs w:val="23"/>
+        </w:rPr>
+        <w:t>"master.html"</w:t>
+      </w:r>
+      <w:r>
+        <w:rPr>
+          <w:rStyle w:val="token"/>
+          <w:rFonts w:ascii="Consolas" w:eastAsiaTheme="majorEastAsia" w:hAnsi="Consolas"/>
+          <w:color w:val="000000"/>
+          <w:sz w:val="23"/>
+          <w:szCs w:val="23"/>
+        </w:rPr>
+        <w:t xml:space="preserve"> </w:t>
+      </w:r>
+      <w:r>
+        <w:rPr>
+          <w:rStyle w:val="token"/>
+          <w:rFonts w:ascii="Consolas" w:eastAsiaTheme="majorEastAsia" w:hAnsi="Consolas"/>
+          <w:color w:val="999999"/>
+          <w:sz w:val="23"/>
+          <w:szCs w:val="23"/>
+        </w:rPr>
+        <w:t>%}</w:t>
+      </w:r>
+    </w:p>
+    <w:p>
+      <w:pPr>
+        <w:pStyle w:val="HTMLPreformatted"/>
+        <w:pBdr>
+          <w:left w:val="single" w:sz="24" w:space="12" w:color="04AA6D"/>
+        </w:pBdr>
+        <w:shd w:val="clear" w:color="auto" w:fill="E7E9EB"/>
+        <w:spacing w:before="240" w:after="240"/>
+        <w:rPr>
+          <w:rStyle w:val="HTMLCode"/>
+          <w:rFonts w:ascii="Consolas" w:hAnsi="Consolas"/>
+          <w:color w:val="000000"/>
+          <w:sz w:val="23"/>
+          <w:szCs w:val="23"/>
+        </w:rPr>
+      </w:pPr>
+    </w:p>
+    <w:p>
+      <w:pPr>
+        <w:pStyle w:val="HTMLPreformatted"/>
+        <w:pBdr>
+          <w:left w:val="single" w:sz="24" w:space="12" w:color="04AA6D"/>
+        </w:pBdr>
+        <w:shd w:val="clear" w:color="auto" w:fill="E7E9EB"/>
+        <w:spacing w:before="240" w:after="240"/>
+        <w:rPr>
+          <w:rStyle w:val="HTMLCode"/>
+          <w:rFonts w:ascii="Consolas" w:hAnsi="Consolas"/>
+          <w:color w:val="000000"/>
+          <w:sz w:val="23"/>
+          <w:szCs w:val="23"/>
+        </w:rPr>
+      </w:pPr>
+      <w:r>
+        <w:rPr>
+          <w:rStyle w:val="token"/>
+          <w:rFonts w:ascii="Consolas" w:eastAsiaTheme="majorEastAsia" w:hAnsi="Consolas"/>
+          <w:color w:val="999999"/>
+          <w:sz w:val="23"/>
+          <w:szCs w:val="23"/>
+        </w:rPr>
+        <w:t>{%</w:t>
+      </w:r>
+      <w:r>
+        <w:rPr>
+          <w:rStyle w:val="token"/>
+          <w:rFonts w:ascii="Consolas" w:eastAsiaTheme="majorEastAsia" w:hAnsi="Consolas"/>
+          <w:color w:val="000000"/>
+          <w:sz w:val="23"/>
+          <w:szCs w:val="23"/>
+        </w:rPr>
+        <w:t xml:space="preserve"> </w:t>
+      </w:r>
+      <w:r>
+        <w:rPr>
+          <w:rStyle w:val="token"/>
+          <w:rFonts w:ascii="Consolas" w:eastAsiaTheme="majorEastAsia" w:hAnsi="Consolas"/>
+          <w:color w:val="0077AA"/>
+          <w:sz w:val="23"/>
+          <w:szCs w:val="23"/>
+        </w:rPr>
+        <w:t>block</w:t>
+      </w:r>
+      <w:r>
+        <w:rPr>
+          <w:rStyle w:val="token"/>
+          <w:rFonts w:ascii="Consolas" w:eastAsiaTheme="majorEastAsia" w:hAnsi="Consolas"/>
+          <w:color w:val="000000"/>
+          <w:sz w:val="23"/>
+          <w:szCs w:val="23"/>
+        </w:rPr>
+        <w:t xml:space="preserve"> </w:t>
+      </w:r>
+      <w:r>
+        <w:rPr>
+          <w:rStyle w:val="token"/>
+          <w:rFonts w:ascii="Consolas" w:eastAsiaTheme="majorEastAsia" w:hAnsi="Consolas"/>
+          <w:color w:val="DD4A68"/>
+          <w:sz w:val="23"/>
+          <w:szCs w:val="23"/>
+        </w:rPr>
+        <w:t>title</w:t>
+      </w:r>
+      <w:r>
+        <w:rPr>
+          <w:rStyle w:val="token"/>
+          <w:rFonts w:ascii="Consolas" w:eastAsiaTheme="majorEastAsia" w:hAnsi="Consolas"/>
+          <w:color w:val="000000"/>
+          <w:sz w:val="23"/>
+          <w:szCs w:val="23"/>
+        </w:rPr>
+        <w:t xml:space="preserve"> </w:t>
+      </w:r>
+      <w:r>
+        <w:rPr>
+          <w:rStyle w:val="token"/>
+          <w:rFonts w:ascii="Consolas" w:eastAsiaTheme="majorEastAsia" w:hAnsi="Consolas"/>
+          <w:color w:val="999999"/>
+          <w:sz w:val="23"/>
+          <w:szCs w:val="23"/>
+        </w:rPr>
+        <w:t>%}</w:t>
+      </w:r>
+    </w:p>
+    <w:p>
+      <w:pPr>
+        <w:pStyle w:val="HTMLPreformatted"/>
+        <w:pBdr>
+          <w:left w:val="single" w:sz="24" w:space="12" w:color="04AA6D"/>
+        </w:pBdr>
+        <w:shd w:val="clear" w:color="auto" w:fill="E7E9EB"/>
+        <w:spacing w:before="240" w:after="240"/>
+        <w:rPr>
+          <w:rStyle w:val="HTMLCode"/>
+          <w:rFonts w:ascii="Consolas" w:hAnsi="Consolas"/>
+          <w:color w:val="000000"/>
+          <w:sz w:val="23"/>
+          <w:szCs w:val="23"/>
+        </w:rPr>
+      </w:pPr>
+      <w:r>
+        <w:rPr>
+          <w:rStyle w:val="HTMLCode"/>
+          <w:rFonts w:ascii="Consolas" w:hAnsi="Consolas"/>
+          <w:color w:val="000000"/>
+          <w:sz w:val="23"/>
+          <w:szCs w:val="23"/>
+        </w:rPr>
+        <w:t xml:space="preserve">  Details about </w:t>
+      </w:r>
+      <w:r>
+        <w:rPr>
+          <w:rStyle w:val="token"/>
+          <w:rFonts w:ascii="Consolas" w:eastAsiaTheme="majorEastAsia" w:hAnsi="Consolas"/>
+          <w:color w:val="999999"/>
+          <w:sz w:val="23"/>
+          <w:szCs w:val="23"/>
+        </w:rPr>
+        <w:t>{</w:t>
+      </w:r>
+      <w:proofErr w:type="gramStart"/>
+      <w:r>
+        <w:rPr>
+          <w:rStyle w:val="token"/>
+          <w:rFonts w:ascii="Consolas" w:eastAsiaTheme="majorEastAsia" w:hAnsi="Consolas"/>
+          <w:color w:val="999999"/>
+          <w:sz w:val="23"/>
+          <w:szCs w:val="23"/>
+        </w:rPr>
+        <w:t>{</w:t>
+      </w:r>
+      <w:r>
+        <w:rPr>
+          <w:rStyle w:val="token"/>
+          <w:rFonts w:ascii="Consolas" w:eastAsiaTheme="majorEastAsia" w:hAnsi="Consolas"/>
+          <w:color w:val="000000"/>
+          <w:sz w:val="23"/>
+          <w:szCs w:val="23"/>
+        </w:rPr>
+        <w:t xml:space="preserve"> </w:t>
+      </w:r>
+      <w:proofErr w:type="spellStart"/>
+      <w:r>
+        <w:rPr>
+          <w:rStyle w:val="token"/>
+          <w:rFonts w:ascii="Consolas" w:eastAsiaTheme="majorEastAsia" w:hAnsi="Consolas"/>
+          <w:color w:val="DD4A68"/>
+          <w:sz w:val="23"/>
+          <w:szCs w:val="23"/>
+        </w:rPr>
+        <w:t>mymember</w:t>
+      </w:r>
+      <w:r>
+        <w:rPr>
+          <w:rStyle w:val="token"/>
+          <w:rFonts w:ascii="Consolas" w:eastAsiaTheme="majorEastAsia" w:hAnsi="Consolas"/>
+          <w:color w:val="999999"/>
+          <w:sz w:val="23"/>
+          <w:szCs w:val="23"/>
+        </w:rPr>
+        <w:t>.</w:t>
+      </w:r>
+      <w:r>
+        <w:rPr>
+          <w:rStyle w:val="token"/>
+          <w:rFonts w:ascii="Consolas" w:eastAsiaTheme="majorEastAsia" w:hAnsi="Consolas"/>
+          <w:color w:val="DD4A68"/>
+          <w:sz w:val="23"/>
+          <w:szCs w:val="23"/>
+        </w:rPr>
+        <w:t>firstname</w:t>
+      </w:r>
+      <w:proofErr w:type="spellEnd"/>
+      <w:proofErr w:type="gramEnd"/>
+      <w:r>
+        <w:rPr>
+          <w:rStyle w:val="token"/>
+          <w:rFonts w:ascii="Consolas" w:eastAsiaTheme="majorEastAsia" w:hAnsi="Consolas"/>
+          <w:color w:val="000000"/>
+          <w:sz w:val="23"/>
+          <w:szCs w:val="23"/>
+        </w:rPr>
+        <w:t xml:space="preserve"> </w:t>
+      </w:r>
+      <w:r>
+        <w:rPr>
+          <w:rStyle w:val="token"/>
+          <w:rFonts w:ascii="Consolas" w:eastAsiaTheme="majorEastAsia" w:hAnsi="Consolas"/>
+          <w:color w:val="999999"/>
+          <w:sz w:val="23"/>
+          <w:szCs w:val="23"/>
+        </w:rPr>
+        <w:t>}}</w:t>
+      </w:r>
+      <w:r>
+        <w:rPr>
+          <w:rStyle w:val="HTMLCode"/>
+          <w:rFonts w:ascii="Consolas" w:hAnsi="Consolas"/>
+          <w:color w:val="000000"/>
+          <w:sz w:val="23"/>
+          <w:szCs w:val="23"/>
+        </w:rPr>
+        <w:t xml:space="preserve"> </w:t>
+      </w:r>
+      <w:r>
+        <w:rPr>
+          <w:rStyle w:val="token"/>
+          <w:rFonts w:ascii="Consolas" w:eastAsiaTheme="majorEastAsia" w:hAnsi="Consolas"/>
+          <w:color w:val="999999"/>
+          <w:sz w:val="23"/>
+          <w:szCs w:val="23"/>
+        </w:rPr>
+        <w:t>{{</w:t>
+      </w:r>
+      <w:r>
+        <w:rPr>
+          <w:rStyle w:val="token"/>
+          <w:rFonts w:ascii="Consolas" w:eastAsiaTheme="majorEastAsia" w:hAnsi="Consolas"/>
+          <w:color w:val="000000"/>
+          <w:sz w:val="23"/>
+          <w:szCs w:val="23"/>
+        </w:rPr>
+        <w:t xml:space="preserve"> </w:t>
+      </w:r>
+      <w:proofErr w:type="spellStart"/>
+      <w:r>
+        <w:rPr>
+          <w:rStyle w:val="token"/>
+          <w:rFonts w:ascii="Consolas" w:eastAsiaTheme="majorEastAsia" w:hAnsi="Consolas"/>
+          <w:color w:val="DD4A68"/>
+          <w:sz w:val="23"/>
+          <w:szCs w:val="23"/>
+        </w:rPr>
+        <w:t>mymember</w:t>
+      </w:r>
+      <w:r>
+        <w:rPr>
+          <w:rStyle w:val="token"/>
+          <w:rFonts w:ascii="Consolas" w:eastAsiaTheme="majorEastAsia" w:hAnsi="Consolas"/>
+          <w:color w:val="999999"/>
+          <w:sz w:val="23"/>
+          <w:szCs w:val="23"/>
+        </w:rPr>
+        <w:t>.</w:t>
+      </w:r>
+      <w:r>
+        <w:rPr>
+          <w:rStyle w:val="token"/>
+          <w:rFonts w:ascii="Consolas" w:eastAsiaTheme="majorEastAsia" w:hAnsi="Consolas"/>
+          <w:color w:val="DD4A68"/>
+          <w:sz w:val="23"/>
+          <w:szCs w:val="23"/>
+        </w:rPr>
+        <w:t>lastname</w:t>
+      </w:r>
+      <w:proofErr w:type="spellEnd"/>
+      <w:r>
+        <w:rPr>
+          <w:rStyle w:val="token"/>
+          <w:rFonts w:ascii="Consolas" w:eastAsiaTheme="majorEastAsia" w:hAnsi="Consolas"/>
+          <w:color w:val="000000"/>
+          <w:sz w:val="23"/>
+          <w:szCs w:val="23"/>
+        </w:rPr>
+        <w:t xml:space="preserve"> </w:t>
+      </w:r>
+      <w:r>
+        <w:rPr>
+          <w:rStyle w:val="token"/>
+          <w:rFonts w:ascii="Consolas" w:eastAsiaTheme="majorEastAsia" w:hAnsi="Consolas"/>
+          <w:color w:val="999999"/>
+          <w:sz w:val="23"/>
+          <w:szCs w:val="23"/>
+        </w:rPr>
+        <w:t>}}</w:t>
+      </w:r>
+    </w:p>
+    <w:p>
+      <w:pPr>
+        <w:pStyle w:val="HTMLPreformatted"/>
+        <w:pBdr>
+          <w:left w:val="single" w:sz="24" w:space="12" w:color="04AA6D"/>
+        </w:pBdr>
+        <w:shd w:val="clear" w:color="auto" w:fill="E7E9EB"/>
+        <w:spacing w:before="240" w:after="240"/>
+        <w:rPr>
+          <w:rStyle w:val="HTMLCode"/>
+          <w:rFonts w:ascii="Consolas" w:hAnsi="Consolas"/>
+          <w:color w:val="000000"/>
+          <w:sz w:val="23"/>
+          <w:szCs w:val="23"/>
+        </w:rPr>
+      </w:pPr>
+      <w:r>
+        <w:rPr>
+          <w:rStyle w:val="token"/>
+          <w:rFonts w:ascii="Consolas" w:eastAsiaTheme="majorEastAsia" w:hAnsi="Consolas"/>
+          <w:color w:val="999999"/>
+          <w:sz w:val="23"/>
+          <w:szCs w:val="23"/>
+        </w:rPr>
+        <w:t>{%</w:t>
+      </w:r>
+      <w:r>
+        <w:rPr>
+          <w:rStyle w:val="token"/>
+          <w:rFonts w:ascii="Consolas" w:eastAsiaTheme="majorEastAsia" w:hAnsi="Consolas"/>
+          <w:color w:val="000000"/>
+          <w:sz w:val="23"/>
+          <w:szCs w:val="23"/>
+        </w:rPr>
+        <w:t xml:space="preserve"> </w:t>
+      </w:r>
+      <w:proofErr w:type="spellStart"/>
+      <w:r>
+        <w:rPr>
+          <w:rStyle w:val="token"/>
+          <w:rFonts w:ascii="Consolas" w:eastAsiaTheme="majorEastAsia" w:hAnsi="Consolas"/>
+          <w:color w:val="0077AA"/>
+          <w:sz w:val="23"/>
+          <w:szCs w:val="23"/>
+        </w:rPr>
+        <w:t>endblock</w:t>
+      </w:r>
+      <w:proofErr w:type="spellEnd"/>
+      <w:r>
+        <w:rPr>
+          <w:rStyle w:val="token"/>
+          <w:rFonts w:ascii="Consolas" w:eastAsiaTheme="majorEastAsia" w:hAnsi="Consolas"/>
+          <w:color w:val="000000"/>
+          <w:sz w:val="23"/>
+          <w:szCs w:val="23"/>
+        </w:rPr>
+        <w:t xml:space="preserve"> </w:t>
+      </w:r>
+      <w:r>
+        <w:rPr>
+          <w:rStyle w:val="token"/>
+          <w:rFonts w:ascii="Consolas" w:eastAsiaTheme="majorEastAsia" w:hAnsi="Consolas"/>
+          <w:color w:val="999999"/>
+          <w:sz w:val="23"/>
+          <w:szCs w:val="23"/>
+        </w:rPr>
+        <w:t>%}</w:t>
+      </w:r>
+    </w:p>
+    <w:p>
+      <w:pPr>
+        <w:pStyle w:val="HTMLPreformatted"/>
+        <w:pBdr>
+          <w:left w:val="single" w:sz="24" w:space="12" w:color="04AA6D"/>
+        </w:pBdr>
+        <w:shd w:val="clear" w:color="auto" w:fill="E7E9EB"/>
+        <w:spacing w:before="240" w:after="240"/>
+        <w:rPr>
+          <w:rStyle w:val="HTMLCode"/>
+          <w:rFonts w:ascii="Consolas" w:hAnsi="Consolas"/>
+          <w:color w:val="000000"/>
+          <w:sz w:val="23"/>
+          <w:szCs w:val="23"/>
+        </w:rPr>
+      </w:pPr>
+    </w:p>
+    <w:p>
+      <w:pPr>
+        <w:pStyle w:val="HTMLPreformatted"/>
+        <w:pBdr>
+          <w:left w:val="single" w:sz="24" w:space="12" w:color="04AA6D"/>
+        </w:pBdr>
+        <w:shd w:val="clear" w:color="auto" w:fill="E7E9EB"/>
+        <w:spacing w:before="240" w:after="240"/>
+        <w:rPr>
+          <w:rStyle w:val="HTMLCode"/>
+          <w:rFonts w:ascii="Consolas" w:hAnsi="Consolas"/>
+          <w:color w:val="000000"/>
+          <w:sz w:val="23"/>
+          <w:szCs w:val="23"/>
+        </w:rPr>
+      </w:pPr>
+    </w:p>
+    <w:p>
+      <w:pPr>
+        <w:pStyle w:val="HTMLPreformatted"/>
+        <w:pBdr>
+          <w:left w:val="single" w:sz="24" w:space="12" w:color="04AA6D"/>
+        </w:pBdr>
+        <w:shd w:val="clear" w:color="auto" w:fill="E7E9EB"/>
+        <w:spacing w:before="240" w:after="240"/>
+        <w:rPr>
+          <w:rStyle w:val="HTMLCode"/>
+          <w:rFonts w:ascii="Consolas" w:hAnsi="Consolas"/>
+          <w:color w:val="000000"/>
+          <w:sz w:val="23"/>
+          <w:szCs w:val="23"/>
+        </w:rPr>
+      </w:pPr>
+      <w:r>
+        <w:rPr>
+          <w:rStyle w:val="token"/>
+          <w:rFonts w:ascii="Consolas" w:eastAsiaTheme="majorEastAsia" w:hAnsi="Consolas"/>
+          <w:color w:val="999999"/>
+          <w:sz w:val="23"/>
+          <w:szCs w:val="23"/>
+        </w:rPr>
+        <w:t>{%</w:t>
+      </w:r>
+      <w:r>
+        <w:rPr>
+          <w:rStyle w:val="token"/>
+          <w:rFonts w:ascii="Consolas" w:eastAsiaTheme="majorEastAsia" w:hAnsi="Consolas"/>
+          <w:color w:val="000000"/>
+          <w:sz w:val="23"/>
+          <w:szCs w:val="23"/>
+        </w:rPr>
+        <w:t xml:space="preserve"> </w:t>
+      </w:r>
+      <w:r>
+        <w:rPr>
+          <w:rStyle w:val="token"/>
+          <w:rFonts w:ascii="Consolas" w:eastAsiaTheme="majorEastAsia" w:hAnsi="Consolas"/>
+          <w:color w:val="0077AA"/>
+          <w:sz w:val="23"/>
+          <w:szCs w:val="23"/>
+        </w:rPr>
+        <w:t>block</w:t>
+      </w:r>
+      <w:r>
+        <w:rPr>
+          <w:rStyle w:val="token"/>
+          <w:rFonts w:ascii="Consolas" w:eastAsiaTheme="majorEastAsia" w:hAnsi="Consolas"/>
+          <w:color w:val="000000"/>
+          <w:sz w:val="23"/>
+          <w:szCs w:val="23"/>
+        </w:rPr>
+        <w:t xml:space="preserve"> </w:t>
+      </w:r>
+      <w:r>
+        <w:rPr>
+          <w:rStyle w:val="token"/>
+          <w:rFonts w:ascii="Consolas" w:eastAsiaTheme="majorEastAsia" w:hAnsi="Consolas"/>
+          <w:color w:val="DD4A68"/>
+          <w:sz w:val="23"/>
+          <w:szCs w:val="23"/>
+        </w:rPr>
+        <w:t>content</w:t>
+      </w:r>
+      <w:r>
+        <w:rPr>
+          <w:rStyle w:val="token"/>
+          <w:rFonts w:ascii="Consolas" w:eastAsiaTheme="majorEastAsia" w:hAnsi="Consolas"/>
+          <w:color w:val="000000"/>
+          <w:sz w:val="23"/>
+          <w:szCs w:val="23"/>
+        </w:rPr>
+        <w:t xml:space="preserve"> </w:t>
+      </w:r>
+      <w:r>
+        <w:rPr>
+          <w:rStyle w:val="token"/>
+          <w:rFonts w:ascii="Consolas" w:eastAsiaTheme="majorEastAsia" w:hAnsi="Consolas"/>
+          <w:color w:val="999999"/>
+          <w:sz w:val="23"/>
+          <w:szCs w:val="23"/>
+        </w:rPr>
+        <w:t>%}</w:t>
+      </w:r>
+    </w:p>
+    <w:p>
+      <w:pPr>
+        <w:pStyle w:val="HTMLPreformatted"/>
+        <w:pBdr>
+          <w:left w:val="single" w:sz="24" w:space="12" w:color="04AA6D"/>
+        </w:pBdr>
+        <w:shd w:val="clear" w:color="auto" w:fill="E7E9EB"/>
+        <w:spacing w:before="240" w:after="240"/>
+        <w:rPr>
+          <w:rStyle w:val="HTMLCode"/>
+          <w:rFonts w:ascii="Consolas" w:hAnsi="Consolas"/>
+          <w:color w:val="000000"/>
+          <w:sz w:val="23"/>
+          <w:szCs w:val="23"/>
+        </w:rPr>
+      </w:pPr>
+      <w:r>
+        <w:rPr>
+          <w:rStyle w:val="HTMLCode"/>
+          <w:rFonts w:ascii="Consolas" w:hAnsi="Consolas"/>
+          <w:color w:val="000000"/>
+          <w:sz w:val="23"/>
+          <w:szCs w:val="23"/>
+        </w:rPr>
+        <w:t xml:space="preserve">  </w:t>
+      </w:r>
+      <w:r>
+        <w:rPr>
+          <w:rStyle w:val="token"/>
+          <w:rFonts w:ascii="Consolas" w:eastAsiaTheme="majorEastAsia" w:hAnsi="Consolas"/>
+          <w:color w:val="999999"/>
+          <w:sz w:val="23"/>
+          <w:szCs w:val="23"/>
+        </w:rPr>
+        <w:t>&lt;</w:t>
+      </w:r>
+      <w:r>
+        <w:rPr>
+          <w:rStyle w:val="token"/>
+          <w:rFonts w:ascii="Consolas" w:eastAsiaTheme="majorEastAsia" w:hAnsi="Consolas"/>
+          <w:color w:val="990055"/>
+          <w:sz w:val="23"/>
+          <w:szCs w:val="23"/>
+        </w:rPr>
+        <w:t>h1</w:t>
+      </w:r>
+      <w:proofErr w:type="gramStart"/>
+      <w:r>
+        <w:rPr>
+          <w:rStyle w:val="token"/>
+          <w:rFonts w:ascii="Consolas" w:eastAsiaTheme="majorEastAsia" w:hAnsi="Consolas"/>
+          <w:color w:val="999999"/>
+          <w:sz w:val="23"/>
+          <w:szCs w:val="23"/>
+        </w:rPr>
+        <w:t>&gt;{</w:t>
+      </w:r>
+      <w:proofErr w:type="gramEnd"/>
+      <w:r>
+        <w:rPr>
+          <w:rStyle w:val="token"/>
+          <w:rFonts w:ascii="Consolas" w:eastAsiaTheme="majorEastAsia" w:hAnsi="Consolas"/>
+          <w:color w:val="999999"/>
+          <w:sz w:val="23"/>
+          <w:szCs w:val="23"/>
+        </w:rPr>
+        <w:t>{</w:t>
+      </w:r>
+      <w:r>
+        <w:rPr>
+          <w:rStyle w:val="token"/>
+          <w:rFonts w:ascii="Consolas" w:eastAsiaTheme="majorEastAsia" w:hAnsi="Consolas"/>
+          <w:color w:val="000000"/>
+          <w:sz w:val="23"/>
+          <w:szCs w:val="23"/>
+        </w:rPr>
+        <w:t xml:space="preserve"> </w:t>
+      </w:r>
+      <w:proofErr w:type="spellStart"/>
+      <w:r>
+        <w:rPr>
+          <w:rStyle w:val="token"/>
+          <w:rFonts w:ascii="Consolas" w:eastAsiaTheme="majorEastAsia" w:hAnsi="Consolas"/>
+          <w:color w:val="DD4A68"/>
+          <w:sz w:val="23"/>
+          <w:szCs w:val="23"/>
+        </w:rPr>
+        <w:t>mymember</w:t>
+      </w:r>
+      <w:r>
+        <w:rPr>
+          <w:rStyle w:val="token"/>
+          <w:rFonts w:ascii="Consolas" w:eastAsiaTheme="majorEastAsia" w:hAnsi="Consolas"/>
+          <w:color w:val="999999"/>
+          <w:sz w:val="23"/>
+          <w:szCs w:val="23"/>
+        </w:rPr>
+        <w:t>.</w:t>
+      </w:r>
+      <w:r>
+        <w:rPr>
+          <w:rStyle w:val="token"/>
+          <w:rFonts w:ascii="Consolas" w:eastAsiaTheme="majorEastAsia" w:hAnsi="Consolas"/>
+          <w:color w:val="DD4A68"/>
+          <w:sz w:val="23"/>
+          <w:szCs w:val="23"/>
+        </w:rPr>
+        <w:t>firstname</w:t>
+      </w:r>
+      <w:proofErr w:type="spellEnd"/>
+      <w:r>
+        <w:rPr>
+          <w:rStyle w:val="token"/>
+          <w:rFonts w:ascii="Consolas" w:eastAsiaTheme="majorEastAsia" w:hAnsi="Consolas"/>
+          <w:color w:val="000000"/>
+          <w:sz w:val="23"/>
+          <w:szCs w:val="23"/>
+        </w:rPr>
+        <w:t xml:space="preserve"> </w:t>
+      </w:r>
+      <w:r>
+        <w:rPr>
+          <w:rStyle w:val="token"/>
+          <w:rFonts w:ascii="Consolas" w:eastAsiaTheme="majorEastAsia" w:hAnsi="Consolas"/>
+          <w:color w:val="999999"/>
+          <w:sz w:val="23"/>
+          <w:szCs w:val="23"/>
+        </w:rPr>
+        <w:t>}}</w:t>
+      </w:r>
+      <w:r>
+        <w:rPr>
+          <w:rStyle w:val="HTMLCode"/>
+          <w:rFonts w:ascii="Consolas" w:hAnsi="Consolas"/>
+          <w:color w:val="000000"/>
+          <w:sz w:val="23"/>
+          <w:szCs w:val="23"/>
+        </w:rPr>
+        <w:t xml:space="preserve"> </w:t>
+      </w:r>
+      <w:r>
+        <w:rPr>
+          <w:rStyle w:val="token"/>
+          <w:rFonts w:ascii="Consolas" w:eastAsiaTheme="majorEastAsia" w:hAnsi="Consolas"/>
+          <w:color w:val="999999"/>
+          <w:sz w:val="23"/>
+          <w:szCs w:val="23"/>
+        </w:rPr>
+        <w:t>{{</w:t>
+      </w:r>
+      <w:r>
+        <w:rPr>
+          <w:rStyle w:val="token"/>
+          <w:rFonts w:ascii="Consolas" w:eastAsiaTheme="majorEastAsia" w:hAnsi="Consolas"/>
+          <w:color w:val="000000"/>
+          <w:sz w:val="23"/>
+          <w:szCs w:val="23"/>
+        </w:rPr>
+        <w:t xml:space="preserve"> </w:t>
+      </w:r>
+      <w:proofErr w:type="spellStart"/>
+      <w:r>
+        <w:rPr>
+          <w:rStyle w:val="token"/>
+          <w:rFonts w:ascii="Consolas" w:eastAsiaTheme="majorEastAsia" w:hAnsi="Consolas"/>
+          <w:color w:val="DD4A68"/>
+          <w:sz w:val="23"/>
+          <w:szCs w:val="23"/>
+        </w:rPr>
+        <w:t>mymember</w:t>
+      </w:r>
+      <w:r>
+        <w:rPr>
+          <w:rStyle w:val="token"/>
+          <w:rFonts w:ascii="Consolas" w:eastAsiaTheme="majorEastAsia" w:hAnsi="Consolas"/>
+          <w:color w:val="999999"/>
+          <w:sz w:val="23"/>
+          <w:szCs w:val="23"/>
+        </w:rPr>
+        <w:t>.</w:t>
+      </w:r>
+      <w:r>
+        <w:rPr>
+          <w:rStyle w:val="token"/>
+          <w:rFonts w:ascii="Consolas" w:eastAsiaTheme="majorEastAsia" w:hAnsi="Consolas"/>
+          <w:color w:val="DD4A68"/>
+          <w:sz w:val="23"/>
+          <w:szCs w:val="23"/>
+        </w:rPr>
+        <w:t>lastname</w:t>
+      </w:r>
+      <w:proofErr w:type="spellEnd"/>
+      <w:r>
+        <w:rPr>
+          <w:rStyle w:val="token"/>
+          <w:rFonts w:ascii="Consolas" w:eastAsiaTheme="majorEastAsia" w:hAnsi="Consolas"/>
+          <w:color w:val="000000"/>
+          <w:sz w:val="23"/>
+          <w:szCs w:val="23"/>
+        </w:rPr>
+        <w:t xml:space="preserve"> </w:t>
+      </w:r>
+      <w:r>
+        <w:rPr>
+          <w:rStyle w:val="token"/>
+          <w:rFonts w:ascii="Consolas" w:eastAsiaTheme="majorEastAsia" w:hAnsi="Consolas"/>
+          <w:color w:val="999999"/>
+          <w:sz w:val="23"/>
+          <w:szCs w:val="23"/>
+        </w:rPr>
+        <w:t>}}&lt;/</w:t>
+      </w:r>
+      <w:r>
+        <w:rPr>
+          <w:rStyle w:val="token"/>
+          <w:rFonts w:ascii="Consolas" w:eastAsiaTheme="majorEastAsia" w:hAnsi="Consolas"/>
+          <w:color w:val="990055"/>
+          <w:sz w:val="23"/>
+          <w:szCs w:val="23"/>
+        </w:rPr>
+        <w:t>h1</w:t>
+      </w:r>
+      <w:r>
+        <w:rPr>
+          <w:rStyle w:val="token"/>
+          <w:rFonts w:ascii="Consolas" w:eastAsiaTheme="majorEastAsia" w:hAnsi="Consolas"/>
+          <w:color w:val="999999"/>
+          <w:sz w:val="23"/>
+          <w:szCs w:val="23"/>
+        </w:rPr>
+        <w:t>&gt;</w:t>
+      </w:r>
+    </w:p>
+    <w:p>
+      <w:pPr>
+        <w:pStyle w:val="HTMLPreformatted"/>
+        <w:pBdr>
+          <w:left w:val="single" w:sz="24" w:space="12" w:color="04AA6D"/>
+        </w:pBdr>
+        <w:shd w:val="clear" w:color="auto" w:fill="E7E9EB"/>
+        <w:spacing w:before="240" w:after="240"/>
+        <w:rPr>
+          <w:rStyle w:val="HTMLCode"/>
+          <w:rFonts w:ascii="Consolas" w:hAnsi="Consolas"/>
+          <w:color w:val="000000"/>
+          <w:sz w:val="23"/>
+          <w:szCs w:val="23"/>
+        </w:rPr>
+      </w:pPr>
+      <w:r>
+        <w:rPr>
+          <w:rStyle w:val="HTMLCode"/>
+          <w:rFonts w:ascii="Consolas" w:hAnsi="Consolas"/>
+          <w:color w:val="000000"/>
+          <w:sz w:val="23"/>
+          <w:szCs w:val="23"/>
+        </w:rPr>
+        <w:t xml:space="preserve">  </w:t>
+      </w:r>
+    </w:p>
+    <w:p>
+      <w:pPr>
+        <w:pStyle w:val="HTMLPreformatted"/>
+        <w:pBdr>
+          <w:left w:val="single" w:sz="24" w:space="12" w:color="04AA6D"/>
+        </w:pBdr>
+        <w:shd w:val="clear" w:color="auto" w:fill="E7E9EB"/>
+        <w:spacing w:before="240" w:after="240"/>
+        <w:rPr>
+          <w:rStyle w:val="HTMLCode"/>
+          <w:rFonts w:ascii="Consolas" w:hAnsi="Consolas"/>
+          <w:color w:val="000000"/>
+          <w:sz w:val="23"/>
+          <w:szCs w:val="23"/>
+        </w:rPr>
+      </w:pPr>
+      <w:r>
+        <w:rPr>
+          <w:rStyle w:val="HTMLCode"/>
+          <w:rFonts w:ascii="Consolas" w:hAnsi="Consolas"/>
+          <w:color w:val="000000"/>
+          <w:sz w:val="23"/>
+          <w:szCs w:val="23"/>
+        </w:rPr>
+        <w:t xml:space="preserve">  </w:t>
+      </w:r>
+      <w:r>
+        <w:rPr>
+          <w:rStyle w:val="token"/>
+          <w:rFonts w:ascii="Consolas" w:eastAsiaTheme="majorEastAsia" w:hAnsi="Consolas"/>
+          <w:color w:val="999999"/>
+          <w:sz w:val="23"/>
+          <w:szCs w:val="23"/>
+        </w:rPr>
+        <w:t>&lt;</w:t>
+      </w:r>
+      <w:r>
+        <w:rPr>
+          <w:rStyle w:val="token"/>
+          <w:rFonts w:ascii="Consolas" w:eastAsiaTheme="majorEastAsia" w:hAnsi="Consolas"/>
+          <w:color w:val="990055"/>
+          <w:sz w:val="23"/>
+          <w:szCs w:val="23"/>
+        </w:rPr>
+        <w:t>p</w:t>
+      </w:r>
+      <w:r>
+        <w:rPr>
+          <w:rStyle w:val="token"/>
+          <w:rFonts w:ascii="Consolas" w:eastAsiaTheme="majorEastAsia" w:hAnsi="Consolas"/>
+          <w:color w:val="999999"/>
+          <w:sz w:val="23"/>
+          <w:szCs w:val="23"/>
+        </w:rPr>
+        <w:t>&gt;</w:t>
+      </w:r>
+      <w:r>
+        <w:rPr>
+          <w:rStyle w:val="HTMLCode"/>
+          <w:rFonts w:ascii="Consolas" w:hAnsi="Consolas"/>
+          <w:color w:val="000000"/>
+          <w:sz w:val="23"/>
+          <w:szCs w:val="23"/>
+        </w:rPr>
+        <w:t xml:space="preserve">Phone </w:t>
+      </w:r>
+      <w:r>
+        <w:rPr>
+          <w:rStyle w:val="token"/>
+          <w:rFonts w:ascii="Consolas" w:eastAsiaTheme="majorEastAsia" w:hAnsi="Consolas"/>
+          <w:color w:val="999999"/>
+          <w:sz w:val="23"/>
+          <w:szCs w:val="23"/>
+        </w:rPr>
+        <w:t>{</w:t>
+      </w:r>
+      <w:proofErr w:type="gramStart"/>
+      <w:r>
+        <w:rPr>
+          <w:rStyle w:val="token"/>
+          <w:rFonts w:ascii="Consolas" w:eastAsiaTheme="majorEastAsia" w:hAnsi="Consolas"/>
+          <w:color w:val="999999"/>
+          <w:sz w:val="23"/>
+          <w:szCs w:val="23"/>
+        </w:rPr>
+        <w:t>{</w:t>
+      </w:r>
+      <w:r>
+        <w:rPr>
+          <w:rStyle w:val="token"/>
+          <w:rFonts w:ascii="Consolas" w:eastAsiaTheme="majorEastAsia" w:hAnsi="Consolas"/>
+          <w:color w:val="000000"/>
+          <w:sz w:val="23"/>
+          <w:szCs w:val="23"/>
+        </w:rPr>
+        <w:t xml:space="preserve"> </w:t>
+      </w:r>
+      <w:proofErr w:type="spellStart"/>
+      <w:r>
+        <w:rPr>
+          <w:rStyle w:val="token"/>
+          <w:rFonts w:ascii="Consolas" w:eastAsiaTheme="majorEastAsia" w:hAnsi="Consolas"/>
+          <w:color w:val="DD4A68"/>
+          <w:sz w:val="23"/>
+          <w:szCs w:val="23"/>
+        </w:rPr>
+        <w:t>mymember</w:t>
+      </w:r>
+      <w:r>
+        <w:rPr>
+          <w:rStyle w:val="token"/>
+          <w:rFonts w:ascii="Consolas" w:eastAsiaTheme="majorEastAsia" w:hAnsi="Consolas"/>
+          <w:color w:val="999999"/>
+          <w:sz w:val="23"/>
+          <w:szCs w:val="23"/>
+        </w:rPr>
+        <w:t>.</w:t>
+      </w:r>
+      <w:r>
+        <w:rPr>
+          <w:rStyle w:val="token"/>
+          <w:rFonts w:ascii="Consolas" w:eastAsiaTheme="majorEastAsia" w:hAnsi="Consolas"/>
+          <w:color w:val="DD4A68"/>
+          <w:sz w:val="23"/>
+          <w:szCs w:val="23"/>
+        </w:rPr>
+        <w:t>phone</w:t>
+      </w:r>
+      <w:proofErr w:type="spellEnd"/>
+      <w:proofErr w:type="gramEnd"/>
+      <w:r>
+        <w:rPr>
+          <w:rStyle w:val="token"/>
+          <w:rFonts w:ascii="Consolas" w:eastAsiaTheme="majorEastAsia" w:hAnsi="Consolas"/>
+          <w:color w:val="000000"/>
+          <w:sz w:val="23"/>
+          <w:szCs w:val="23"/>
+        </w:rPr>
+        <w:t xml:space="preserve"> </w:t>
+      </w:r>
+      <w:r>
+        <w:rPr>
+          <w:rStyle w:val="token"/>
+          <w:rFonts w:ascii="Consolas" w:eastAsiaTheme="majorEastAsia" w:hAnsi="Consolas"/>
+          <w:color w:val="999999"/>
+          <w:sz w:val="23"/>
+          <w:szCs w:val="23"/>
+        </w:rPr>
+        <w:t>}}&lt;/</w:t>
+      </w:r>
+      <w:r>
+        <w:rPr>
+          <w:rStyle w:val="token"/>
+          <w:rFonts w:ascii="Consolas" w:eastAsiaTheme="majorEastAsia" w:hAnsi="Consolas"/>
+          <w:color w:val="990055"/>
+          <w:sz w:val="23"/>
+          <w:szCs w:val="23"/>
+        </w:rPr>
+        <w:t>p</w:t>
+      </w:r>
+      <w:r>
+        <w:rPr>
+          <w:rStyle w:val="token"/>
+          <w:rFonts w:ascii="Consolas" w:eastAsiaTheme="majorEastAsia" w:hAnsi="Consolas"/>
+          <w:color w:val="999999"/>
+          <w:sz w:val="23"/>
+          <w:szCs w:val="23"/>
+        </w:rPr>
+        <w:t>&gt;</w:t>
+      </w:r>
+    </w:p>
+    <w:p>
+      <w:pPr>
+        <w:pStyle w:val="HTMLPreformatted"/>
+        <w:pBdr>
+          <w:left w:val="single" w:sz="24" w:space="12" w:color="04AA6D"/>
+        </w:pBdr>
+        <w:shd w:val="clear" w:color="auto" w:fill="E7E9EB"/>
+        <w:spacing w:before="240" w:after="240"/>
+        <w:rPr>
+          <w:rStyle w:val="HTMLCode"/>
+          <w:rFonts w:ascii="Consolas" w:hAnsi="Consolas"/>
+          <w:color w:val="000000"/>
+          <w:sz w:val="23"/>
+          <w:szCs w:val="23"/>
+        </w:rPr>
+      </w:pPr>
+      <w:r>
+        <w:rPr>
+          <w:rStyle w:val="HTMLCode"/>
+          <w:rFonts w:ascii="Consolas" w:hAnsi="Consolas"/>
+          <w:color w:val="000000"/>
+          <w:sz w:val="23"/>
+          <w:szCs w:val="23"/>
+        </w:rPr>
+        <w:t xml:space="preserve">  </w:t>
+      </w:r>
+      <w:r>
+        <w:rPr>
+          <w:rStyle w:val="token"/>
+          <w:rFonts w:ascii="Consolas" w:eastAsiaTheme="majorEastAsia" w:hAnsi="Consolas"/>
+          <w:color w:val="999999"/>
+          <w:sz w:val="23"/>
+          <w:szCs w:val="23"/>
+        </w:rPr>
+        <w:t>&lt;</w:t>
+      </w:r>
+      <w:r>
+        <w:rPr>
+          <w:rStyle w:val="token"/>
+          <w:rFonts w:ascii="Consolas" w:eastAsiaTheme="majorEastAsia" w:hAnsi="Consolas"/>
+          <w:color w:val="990055"/>
+          <w:sz w:val="23"/>
+          <w:szCs w:val="23"/>
+        </w:rPr>
+        <w:t>p</w:t>
+      </w:r>
+      <w:r>
+        <w:rPr>
+          <w:rStyle w:val="token"/>
+          <w:rFonts w:ascii="Consolas" w:eastAsiaTheme="majorEastAsia" w:hAnsi="Consolas"/>
+          <w:color w:val="999999"/>
+          <w:sz w:val="23"/>
+          <w:szCs w:val="23"/>
+        </w:rPr>
+        <w:t>&gt;</w:t>
+      </w:r>
+      <w:r>
+        <w:rPr>
+          <w:rStyle w:val="HTMLCode"/>
+          <w:rFonts w:ascii="Consolas" w:hAnsi="Consolas"/>
+          <w:color w:val="000000"/>
+          <w:sz w:val="23"/>
+          <w:szCs w:val="23"/>
+        </w:rPr>
+        <w:t xml:space="preserve">Member since: </w:t>
+      </w:r>
+      <w:r>
+        <w:rPr>
+          <w:rStyle w:val="token"/>
+          <w:rFonts w:ascii="Consolas" w:eastAsiaTheme="majorEastAsia" w:hAnsi="Consolas"/>
+          <w:color w:val="999999"/>
+          <w:sz w:val="23"/>
+          <w:szCs w:val="23"/>
+        </w:rPr>
+        <w:t>{</w:t>
+      </w:r>
+      <w:proofErr w:type="gramStart"/>
+      <w:r>
+        <w:rPr>
+          <w:rStyle w:val="token"/>
+          <w:rFonts w:ascii="Consolas" w:eastAsiaTheme="majorEastAsia" w:hAnsi="Consolas"/>
+          <w:color w:val="999999"/>
+          <w:sz w:val="23"/>
+          <w:szCs w:val="23"/>
+        </w:rPr>
+        <w:t>{</w:t>
+      </w:r>
+      <w:r>
+        <w:rPr>
+          <w:rStyle w:val="token"/>
+          <w:rFonts w:ascii="Consolas" w:eastAsiaTheme="majorEastAsia" w:hAnsi="Consolas"/>
+          <w:color w:val="000000"/>
+          <w:sz w:val="23"/>
+          <w:szCs w:val="23"/>
+        </w:rPr>
+        <w:t xml:space="preserve"> </w:t>
+      </w:r>
+      <w:proofErr w:type="spellStart"/>
+      <w:r>
+        <w:rPr>
+          <w:rStyle w:val="token"/>
+          <w:rFonts w:ascii="Consolas" w:eastAsiaTheme="majorEastAsia" w:hAnsi="Consolas"/>
+          <w:color w:val="DD4A68"/>
+          <w:sz w:val="23"/>
+          <w:szCs w:val="23"/>
+        </w:rPr>
+        <w:t>mymember</w:t>
+      </w:r>
+      <w:r>
+        <w:rPr>
+          <w:rStyle w:val="token"/>
+          <w:rFonts w:ascii="Consolas" w:eastAsiaTheme="majorEastAsia" w:hAnsi="Consolas"/>
+          <w:color w:val="999999"/>
+          <w:sz w:val="23"/>
+          <w:szCs w:val="23"/>
+        </w:rPr>
+        <w:t>.</w:t>
+      </w:r>
+      <w:r>
+        <w:rPr>
+          <w:rStyle w:val="token"/>
+          <w:rFonts w:ascii="Consolas" w:eastAsiaTheme="majorEastAsia" w:hAnsi="Consolas"/>
+          <w:color w:val="DD4A68"/>
+          <w:sz w:val="23"/>
+          <w:szCs w:val="23"/>
+        </w:rPr>
+        <w:t>joined</w:t>
+      </w:r>
+      <w:proofErr w:type="gramEnd"/>
+      <w:r>
+        <w:rPr>
+          <w:rStyle w:val="token"/>
+          <w:rFonts w:ascii="Consolas" w:eastAsiaTheme="majorEastAsia" w:hAnsi="Consolas"/>
+          <w:color w:val="DD4A68"/>
+          <w:sz w:val="23"/>
+          <w:szCs w:val="23"/>
+        </w:rPr>
+        <w:t>_date</w:t>
+      </w:r>
+      <w:proofErr w:type="spellEnd"/>
+      <w:r>
+        <w:rPr>
+          <w:rStyle w:val="token"/>
+          <w:rFonts w:ascii="Consolas" w:eastAsiaTheme="majorEastAsia" w:hAnsi="Consolas"/>
+          <w:color w:val="000000"/>
+          <w:sz w:val="23"/>
+          <w:szCs w:val="23"/>
+        </w:rPr>
+        <w:t xml:space="preserve"> </w:t>
+      </w:r>
+      <w:r>
+        <w:rPr>
+          <w:rStyle w:val="token"/>
+          <w:rFonts w:ascii="Consolas" w:eastAsiaTheme="majorEastAsia" w:hAnsi="Consolas"/>
+          <w:color w:val="999999"/>
+          <w:sz w:val="23"/>
+          <w:szCs w:val="23"/>
+        </w:rPr>
+        <w:t>}}&lt;/</w:t>
+      </w:r>
+      <w:r>
+        <w:rPr>
+          <w:rStyle w:val="token"/>
+          <w:rFonts w:ascii="Consolas" w:eastAsiaTheme="majorEastAsia" w:hAnsi="Consolas"/>
+          <w:color w:val="990055"/>
+          <w:sz w:val="23"/>
+          <w:szCs w:val="23"/>
+        </w:rPr>
+        <w:t>p</w:t>
+      </w:r>
+      <w:r>
+        <w:rPr>
+          <w:rStyle w:val="token"/>
+          <w:rFonts w:ascii="Consolas" w:eastAsiaTheme="majorEastAsia" w:hAnsi="Consolas"/>
+          <w:color w:val="999999"/>
+          <w:sz w:val="23"/>
+          <w:szCs w:val="23"/>
+        </w:rPr>
+        <w:t>&gt;</w:t>
+      </w:r>
+    </w:p>
+    <w:p>
+      <w:pPr>
+        <w:pStyle w:val="HTMLPreformatted"/>
+        <w:pBdr>
+          <w:left w:val="single" w:sz="24" w:space="12" w:color="04AA6D"/>
+        </w:pBdr>
+        <w:shd w:val="clear" w:color="auto" w:fill="E7E9EB"/>
+        <w:spacing w:before="240" w:after="240"/>
+        <w:rPr>
+          <w:rStyle w:val="HTMLCode"/>
+          <w:rFonts w:ascii="Consolas" w:hAnsi="Consolas"/>
+          <w:color w:val="000000"/>
+          <w:sz w:val="23"/>
+          <w:szCs w:val="23"/>
+        </w:rPr>
+      </w:pPr>
+      <w:r>
+        <w:rPr>
+          <w:rStyle w:val="HTMLCode"/>
+          <w:rFonts w:ascii="Consolas" w:hAnsi="Consolas"/>
+          <w:color w:val="000000"/>
+          <w:sz w:val="23"/>
+          <w:szCs w:val="23"/>
+        </w:rPr>
+        <w:t xml:space="preserve">  </w:t>
+      </w:r>
+    </w:p>
+    <w:p>
+      <w:pPr>
+        <w:pStyle w:val="HTMLPreformatted"/>
+        <w:pBdr>
+          <w:left w:val="single" w:sz="24" w:space="12" w:color="04AA6D"/>
+        </w:pBdr>
+        <w:shd w:val="clear" w:color="auto" w:fill="E7E9EB"/>
+        <w:spacing w:before="240" w:after="240"/>
+        <w:rPr>
+          <w:rStyle w:val="HTMLCode"/>
+          <w:rFonts w:ascii="Consolas" w:hAnsi="Consolas"/>
+          <w:color w:val="000000"/>
+          <w:sz w:val="23"/>
+          <w:szCs w:val="23"/>
+        </w:rPr>
+      </w:pPr>
+      <w:r>
+        <w:rPr>
+          <w:rStyle w:val="HTMLCode"/>
+          <w:rFonts w:ascii="Consolas" w:hAnsi="Consolas"/>
+          <w:color w:val="000000"/>
+          <w:sz w:val="23"/>
+          <w:szCs w:val="23"/>
+        </w:rPr>
+        <w:t xml:space="preserve">  </w:t>
+      </w:r>
+      <w:r>
+        <w:rPr>
+          <w:rStyle w:val="token"/>
+          <w:rFonts w:ascii="Consolas" w:eastAsiaTheme="majorEastAsia" w:hAnsi="Consolas"/>
+          <w:color w:val="999999"/>
+          <w:sz w:val="23"/>
+          <w:szCs w:val="23"/>
+        </w:rPr>
+        <w:t>&lt;</w:t>
+      </w:r>
+      <w:r>
+        <w:rPr>
+          <w:rStyle w:val="token"/>
+          <w:rFonts w:ascii="Consolas" w:eastAsiaTheme="majorEastAsia" w:hAnsi="Consolas"/>
+          <w:color w:val="990055"/>
+          <w:sz w:val="23"/>
+          <w:szCs w:val="23"/>
+        </w:rPr>
+        <w:t>p</w:t>
+      </w:r>
+      <w:r>
+        <w:rPr>
+          <w:rStyle w:val="token"/>
+          <w:rFonts w:ascii="Consolas" w:eastAsiaTheme="majorEastAsia" w:hAnsi="Consolas"/>
+          <w:color w:val="999999"/>
+          <w:sz w:val="23"/>
+          <w:szCs w:val="23"/>
+        </w:rPr>
+        <w:t>&gt;</w:t>
+      </w:r>
+      <w:r>
+        <w:rPr>
+          <w:rStyle w:val="HTMLCode"/>
+          <w:rFonts w:ascii="Consolas" w:hAnsi="Consolas"/>
+          <w:color w:val="000000"/>
+          <w:sz w:val="23"/>
+          <w:szCs w:val="23"/>
+        </w:rPr>
+        <w:t xml:space="preserve">Back to </w:t>
+      </w:r>
+      <w:r>
+        <w:rPr>
+          <w:rStyle w:val="token"/>
+          <w:rFonts w:ascii="Consolas" w:eastAsiaTheme="majorEastAsia" w:hAnsi="Consolas"/>
+          <w:color w:val="999999"/>
+          <w:sz w:val="23"/>
+          <w:szCs w:val="23"/>
+        </w:rPr>
+        <w:t>&lt;</w:t>
+      </w:r>
+      <w:r>
+        <w:rPr>
+          <w:rStyle w:val="token"/>
+          <w:rFonts w:ascii="Consolas" w:eastAsiaTheme="majorEastAsia" w:hAnsi="Consolas"/>
+          <w:color w:val="990055"/>
+          <w:sz w:val="23"/>
+          <w:szCs w:val="23"/>
+        </w:rPr>
+        <w:t xml:space="preserve">a </w:t>
+      </w:r>
+      <w:r>
+        <w:rPr>
+          <w:rStyle w:val="token"/>
+          <w:rFonts w:ascii="Consolas" w:eastAsiaTheme="majorEastAsia" w:hAnsi="Consolas"/>
+          <w:color w:val="669900"/>
+          <w:sz w:val="23"/>
+          <w:szCs w:val="23"/>
+        </w:rPr>
+        <w:t>href</w:t>
+      </w:r>
+      <w:r>
+        <w:rPr>
+          <w:rStyle w:val="token"/>
+          <w:rFonts w:ascii="Consolas" w:eastAsiaTheme="majorEastAsia" w:hAnsi="Consolas"/>
+          <w:color w:val="999999"/>
+          <w:sz w:val="23"/>
+          <w:szCs w:val="23"/>
+        </w:rPr>
+        <w:t>="</w:t>
+      </w:r>
+      <w:r>
+        <w:rPr>
+          <w:rStyle w:val="token"/>
+          <w:rFonts w:ascii="Consolas" w:eastAsiaTheme="majorEastAsia" w:hAnsi="Consolas"/>
+          <w:color w:val="0077AA"/>
+          <w:sz w:val="23"/>
+          <w:szCs w:val="23"/>
+        </w:rPr>
+        <w:t>/members</w:t>
+      </w:r>
+      <w:r>
+        <w:rPr>
+          <w:rStyle w:val="token"/>
+          <w:rFonts w:ascii="Consolas" w:eastAsiaTheme="majorEastAsia" w:hAnsi="Consolas"/>
+          <w:color w:val="999999"/>
+          <w:sz w:val="23"/>
+          <w:szCs w:val="23"/>
+        </w:rPr>
+        <w:t>"&gt;</w:t>
+      </w:r>
+      <w:r>
+        <w:rPr>
+          <w:rStyle w:val="HTMLCode"/>
+          <w:rFonts w:ascii="Consolas" w:hAnsi="Consolas"/>
+          <w:color w:val="000000"/>
+          <w:sz w:val="23"/>
+          <w:szCs w:val="23"/>
+        </w:rPr>
+        <w:t>Members</w:t>
+      </w:r>
+      <w:r>
+        <w:rPr>
+          <w:rStyle w:val="token"/>
+          <w:rFonts w:ascii="Consolas" w:eastAsiaTheme="majorEastAsia" w:hAnsi="Consolas"/>
+          <w:color w:val="999999"/>
+          <w:sz w:val="23"/>
+          <w:szCs w:val="23"/>
+        </w:rPr>
+        <w:t>&lt;/</w:t>
+      </w:r>
+      <w:r>
+        <w:rPr>
+          <w:rStyle w:val="token"/>
+          <w:rFonts w:ascii="Consolas" w:eastAsiaTheme="majorEastAsia" w:hAnsi="Consolas"/>
+          <w:color w:val="990055"/>
+          <w:sz w:val="23"/>
+          <w:szCs w:val="23"/>
+        </w:rPr>
+        <w:t>a</w:t>
+      </w:r>
+      <w:r>
+        <w:rPr>
+          <w:rStyle w:val="token"/>
+          <w:rFonts w:ascii="Consolas" w:eastAsiaTheme="majorEastAsia" w:hAnsi="Consolas"/>
+          <w:color w:val="999999"/>
+          <w:sz w:val="23"/>
+          <w:szCs w:val="23"/>
+        </w:rPr>
+        <w:t>&gt;&lt;/</w:t>
+      </w:r>
+      <w:r>
+        <w:rPr>
+          <w:rStyle w:val="token"/>
+          <w:rFonts w:ascii="Consolas" w:eastAsiaTheme="majorEastAsia" w:hAnsi="Consolas"/>
+          <w:color w:val="990055"/>
+          <w:sz w:val="23"/>
+          <w:szCs w:val="23"/>
+        </w:rPr>
+        <w:t>p</w:t>
+      </w:r>
+      <w:r>
+        <w:rPr>
+          <w:rStyle w:val="token"/>
+          <w:rFonts w:ascii="Consolas" w:eastAsiaTheme="majorEastAsia" w:hAnsi="Consolas"/>
+          <w:color w:val="999999"/>
+          <w:sz w:val="23"/>
+          <w:szCs w:val="23"/>
+        </w:rPr>
+        <w:t>&gt;</w:t>
+      </w:r>
+    </w:p>
+    <w:p>
+      <w:pPr>
+        <w:pStyle w:val="HTMLPreformatted"/>
+        <w:pBdr>
+          <w:left w:val="single" w:sz="24" w:space="12" w:color="04AA6D"/>
+        </w:pBdr>
+        <w:shd w:val="clear" w:color="auto" w:fill="E7E9EB"/>
+        <w:spacing w:before="240" w:after="240"/>
+        <w:rPr>
+          <w:rStyle w:val="HTMLCode"/>
+          <w:rFonts w:ascii="Consolas" w:hAnsi="Consolas"/>
+          <w:color w:val="000000"/>
+          <w:sz w:val="23"/>
+          <w:szCs w:val="23"/>
+        </w:rPr>
+      </w:pPr>
+      <w:r>
+        <w:rPr>
+          <w:rStyle w:val="HTMLCode"/>
+          <w:rFonts w:ascii="Consolas" w:hAnsi="Consolas"/>
+          <w:color w:val="000000"/>
+          <w:sz w:val="23"/>
+          <w:szCs w:val="23"/>
+        </w:rPr>
+        <w:t xml:space="preserve">  </w:t>
+      </w:r>
+    </w:p>
+    <w:p>
+      <w:pPr>
+        <w:pStyle w:val="HTMLPreformatted"/>
+        <w:pBdr>
+          <w:left w:val="single" w:sz="24" w:space="12" w:color="04AA6D"/>
+        </w:pBdr>
+        <w:shd w:val="clear" w:color="auto" w:fill="E7E9EB"/>
+        <w:spacing w:before="240" w:after="240"/>
+        <w:rPr>
+          <w:rStyle w:val="HTMLCode"/>
+          <w:rFonts w:ascii="Consolas" w:hAnsi="Consolas"/>
+          <w:color w:val="000000"/>
+          <w:sz w:val="23"/>
+          <w:szCs w:val="23"/>
+        </w:rPr>
+      </w:pPr>
+      <w:r>
+        <w:rPr>
+          <w:rStyle w:val="token"/>
+          <w:rFonts w:ascii="Consolas" w:eastAsiaTheme="majorEastAsia" w:hAnsi="Consolas"/>
+          <w:color w:val="999999"/>
+          <w:sz w:val="23"/>
+          <w:szCs w:val="23"/>
+        </w:rPr>
+        <w:lastRenderedPageBreak/>
+        <w:t>{%</w:t>
+      </w:r>
+      <w:r>
+        <w:rPr>
+          <w:rStyle w:val="token"/>
+          <w:rFonts w:ascii="Consolas" w:eastAsiaTheme="majorEastAsia" w:hAnsi="Consolas"/>
+          <w:color w:val="000000"/>
+          <w:sz w:val="23"/>
+          <w:szCs w:val="23"/>
+        </w:rPr>
+        <w:t xml:space="preserve"> </w:t>
+      </w:r>
+      <w:proofErr w:type="spellStart"/>
+      <w:r>
+        <w:rPr>
+          <w:rStyle w:val="token"/>
+          <w:rFonts w:ascii="Consolas" w:eastAsiaTheme="majorEastAsia" w:hAnsi="Consolas"/>
+          <w:color w:val="0077AA"/>
+          <w:sz w:val="23"/>
+          <w:szCs w:val="23"/>
+        </w:rPr>
+        <w:t>endblock</w:t>
+      </w:r>
+      <w:proofErr w:type="spellEnd"/>
+      <w:r>
+        <w:rPr>
+          <w:rStyle w:val="token"/>
+          <w:rFonts w:ascii="Consolas" w:eastAsiaTheme="majorEastAsia" w:hAnsi="Consolas"/>
+          <w:color w:val="000000"/>
+          <w:sz w:val="23"/>
+          <w:szCs w:val="23"/>
+        </w:rPr>
+        <w:t xml:space="preserve"> </w:t>
+      </w:r>
+      <w:r>
+        <w:rPr>
+          <w:rStyle w:val="token"/>
+          <w:rFonts w:ascii="Consolas" w:eastAsiaTheme="majorEastAsia" w:hAnsi="Consolas"/>
+          <w:color w:val="999999"/>
+          <w:sz w:val="23"/>
+          <w:szCs w:val="23"/>
+        </w:rPr>
+        <w:t>%}</w:t>
+      </w:r>
+    </w:p>
+    <w:p>
+      <w:pPr>
+        <w:shd w:val="clear" w:color="auto" w:fill="E7E9EB"/>
+        <w:rPr>
+          <w:rFonts w:ascii="Verdana" w:hAnsi="Verdana"/>
+          <w:color w:val="000000"/>
+          <w:sz w:val="23"/>
+          <w:szCs w:val="23"/>
+        </w:rPr>
+      </w:pPr>
+      <w:hyperlink r:id="rId12" w:tgtFrame="_blank" w:history="1">
+        <w:r>
+          <w:rPr>
+            <w:rStyle w:val="Hyperlink"/>
+            <w:rFonts w:ascii="Arial" w:hAnsi="Arial" w:cs="Arial"/>
+            <w:color w:val="FFFFFF"/>
+            <w:sz w:val="26"/>
+            <w:szCs w:val="26"/>
+            <w:bdr w:val="none" w:sz="0" w:space="0" w:color="auto" w:frame="1"/>
+            <w:shd w:val="clear" w:color="auto" w:fill="4CAF50"/>
+          </w:rPr>
+          <w:t>Run Example »</w:t>
+        </w:r>
+      </w:hyperlink>
+    </w:p>
+    <w:p>
+      <w:pPr>
+        <w:pStyle w:val="NormalWeb"/>
+        <w:shd w:val="clear" w:color="auto" w:fill="FFFFFF"/>
+        <w:spacing w:before="288" w:beforeAutospacing="0" w:after="288" w:afterAutospacing="0"/>
+        <w:rPr>
+          <w:rFonts w:ascii="Verdana" w:hAnsi="Verdana"/>
+          <w:color w:val="000000"/>
+          <w:sz w:val="23"/>
+          <w:szCs w:val="23"/>
+        </w:rPr>
+      </w:pPr>
+      <w:r>
+        <w:rPr>
+          <w:rFonts w:ascii="Verdana" w:hAnsi="Verdana"/>
+          <w:color w:val="000000"/>
+          <w:sz w:val="23"/>
+          <w:szCs w:val="23"/>
+        </w:rPr>
+        <w:t>If you have followed all the steps on your own computer, you can see the result in your own browser: </w:t>
+      </w:r>
+      <w:hyperlink r:id="rId13" w:tgtFrame="_blank" w:history="1">
         <w:r>
           <w:rPr>
             <w:rStyle w:val="Hyperlink"/>
             <w:rFonts w:ascii="Consolas" w:hAnsi="Consolas" w:cs="Courier New"/>
           </w:rPr>
-          <w:t>ers/</w:t>
+          <w:t>127.0.0.1:8000/members/</w:t>
         </w:r>
       </w:hyperlink>
       <w:r>
@@ -9371,6 +13661,58 @@
       <w:proofErr w:type="spellEnd"/>
     </w:p>
     <w:p/>
+    <w:p/>
+    <w:p/>
+    <w:p>
+      <w:pPr>
+        <w:jc w:val="center"/>
+        <w:rPr>
+          <w:b/>
+          <w:bCs/>
+          <w:sz w:val="56"/>
+          <w:szCs w:val="56"/>
+          <w:u w:val="single"/>
+        </w:rPr>
+      </w:pPr>
+    </w:p>
+    <w:p>
+      <w:pPr>
+        <w:jc w:val="center"/>
+        <w:rPr>
+          <w:b/>
+          <w:bCs/>
+          <w:sz w:val="56"/>
+          <w:szCs w:val="56"/>
+          <w:u w:val="single"/>
+        </w:rPr>
+      </w:pPr>
+      <w:hyperlink r:id="rId14" w:history="1">
+        <w:proofErr w:type="gramStart"/>
+        <w:r>
+          <w:rPr>
+            <w:rStyle w:val="Hyperlink"/>
+            <w:b/>
+            <w:bCs/>
+            <w:sz w:val="56"/>
+            <w:szCs w:val="56"/>
+          </w:rPr>
+          <w:t>till</w:t>
+        </w:r>
+        <w:proofErr w:type="gramEnd"/>
+        <w:r>
+          <w:rPr>
+            <w:rStyle w:val="Hyperlink"/>
+            <w:b/>
+            <w:bCs/>
+            <w:sz w:val="56"/>
+            <w:szCs w:val="56"/>
+          </w:rPr>
+          <w:t xml:space="preserve"> here</w:t>
+        </w:r>
+      </w:hyperlink>
+      <w:bookmarkStart w:id="0" w:name="_GoBack"/>
+      <w:bookmarkEnd w:id="0"/>
+    </w:p>
     <w:sectPr>
       <w:pgSz w:w="12240" w:h="15840"/>
       <w:pgMar w:top="1440" w:right="1440" w:bottom="1440" w:left="1440" w:header="720" w:footer="720" w:gutter="0"/>
@@ -10131,6 +14473,28 @@
       <w:lang w:bidi="hi-IN"/>
     </w:rPr>
   </w:style>
+  <w:style w:type="paragraph" w:styleId="Heading3">
+    <w:name w:val="heading 3"/>
+    <w:basedOn w:val="Normal"/>
+    <w:next w:val="Normal"/>
+    <w:link w:val="Heading3Char"/>
+    <w:uiPriority w:val="9"/>
+    <w:unhideWhenUsed/>
+    <w:qFormat/>
+    <w:rsid w:val="00620337"/>
+    <w:pPr>
+      <w:keepNext/>
+      <w:keepLines/>
+      <w:spacing w:before="40" w:after="0"/>
+      <w:outlineLvl w:val="2"/>
+    </w:pPr>
+    <w:rPr>
+      <w:rFonts w:asciiTheme="majorHAnsi" w:eastAsiaTheme="majorEastAsia" w:hAnsiTheme="majorHAnsi" w:cstheme="majorBidi"/>
+      <w:color w:val="1F4D78" w:themeColor="accent1" w:themeShade="7F"/>
+      <w:sz w:val="24"/>
+      <w:szCs w:val="24"/>
+    </w:rPr>
+  </w:style>
   <w:style w:type="character" w:default="1" w:styleId="DefaultParagraphFont">
     <w:name w:val="Default Paragraph Font"/>
     <w:uiPriority w:val="1"/>
@@ -10276,7 +14640,6 @@
     <w:name w:val="Hyperlink"/>
     <w:basedOn w:val="DefaultParagraphFont"/>
     <w:uiPriority w:val="99"/>
-    <w:semiHidden/>
     <w:unhideWhenUsed/>
     <w:rsid w:val="008E1163"/>
     <w:rPr>
@@ -10295,6 +14658,19 @@
       <w:color w:val="2E74B5" w:themeColor="accent1" w:themeShade="BF"/>
       <w:sz w:val="32"/>
       <w:szCs w:val="32"/>
+    </w:rPr>
+  </w:style>
+  <w:style w:type="character" w:customStyle="1" w:styleId="Heading3Char">
+    <w:name w:val="Heading 3 Char"/>
+    <w:basedOn w:val="DefaultParagraphFont"/>
+    <w:link w:val="Heading3"/>
+    <w:uiPriority w:val="9"/>
+    <w:rsid w:val="00620337"/>
+    <w:rPr>
+      <w:rFonts w:asciiTheme="majorHAnsi" w:eastAsiaTheme="majorEastAsia" w:hAnsiTheme="majorHAnsi" w:cstheme="majorBidi"/>
+      <w:color w:val="1F4D78" w:themeColor="accent1" w:themeShade="7F"/>
+      <w:sz w:val="24"/>
+      <w:szCs w:val="24"/>
     </w:rPr>
   </w:style>
 </w:styles>

</xml_diff>